<commit_message>
functions and error handling
</commit_message>
<xml_diff>
--- a/Core-Python.docx
+++ b/Core-Python.docx
@@ -2846,21 +2846,7 @@
           <w:highlight w:val="none"/>
           <w:lang w:val="en-US"/>
         </w:rPr>
-        <w:t xml:space="preserve">--&gt; </w:t>
-      </w:r>
-      <w:r>
-        <w:rPr>
-          <w:rFonts w:hint="default"/>
-          <w:b w:val="0"/>
-          <w:bCs w:val="0"/>
-          <w:i w:val="0"/>
-          <w:iCs w:val="0"/>
-          <w:sz w:val="24"/>
-          <w:szCs w:val="24"/>
-          <w:highlight w:val="none"/>
-          <w:lang w:val="en-US"/>
-        </w:rPr>
-        <w:t>used for the memory optimization and exceutes the python code faster</w:t>
+        <w:t>--&gt; used for the memory optimization and exceutes the python code faster</w:t>
       </w:r>
     </w:p>
     <w:p>
@@ -3239,8 +3225,6 @@
           <w:lang w:val="en-US"/>
         </w:rPr>
       </w:pPr>
-      <w:bookmarkStart w:id="0" w:name="_GoBack"/>
-      <w:bookmarkEnd w:id="0"/>
     </w:p>
     <w:p>
       <w:pPr>
@@ -3392,40 +3376,2737 @@
           <w:iCs/>
           <w:sz w:val="28"/>
           <w:szCs w:val="28"/>
-          <w:highlight w:val="none"/>
-          <w:lang w:val="en-US"/>
-        </w:rPr>
-      </w:pPr>
-    </w:p>
-    <w:p>
-      <w:pPr>
-        <w:rPr>
-          <w:rFonts w:hint="default"/>
-          <w:b/>
-          <w:bCs/>
-          <w:i/>
-          <w:iCs/>
-          <w:sz w:val="28"/>
-          <w:szCs w:val="28"/>
-          <w:highlight w:val="none"/>
-          <w:lang w:val="en-US"/>
-        </w:rPr>
-      </w:pPr>
-    </w:p>
-    <w:p>
-      <w:pPr>
-        <w:rPr>
-          <w:rFonts w:hint="default"/>
-          <w:b/>
-          <w:bCs/>
-          <w:i/>
-          <w:iCs/>
-          <w:sz w:val="28"/>
-          <w:szCs w:val="28"/>
-          <w:highlight w:val="none"/>
-          <w:lang w:val="en-US"/>
-        </w:rPr>
-      </w:pPr>
+          <w:highlight w:val="yellow"/>
+          <w:lang w:val="en-US"/>
+        </w:rPr>
+      </w:pPr>
+      <w:r>
+        <w:rPr>
+          <w:rFonts w:hint="default"/>
+          <w:b/>
+          <w:bCs/>
+          <w:i/>
+          <w:iCs/>
+          <w:sz w:val="28"/>
+          <w:szCs w:val="28"/>
+          <w:highlight w:val="yellow"/>
+          <w:lang w:val="en-US"/>
+        </w:rPr>
+        <w:t>Control Flows Python:</w:t>
+      </w:r>
+    </w:p>
+    <w:p>
+      <w:pPr>
+        <w:rPr>
+          <w:rFonts w:hint="default"/>
+          <w:b w:val="0"/>
+          <w:bCs w:val="0"/>
+          <w:i w:val="0"/>
+          <w:iCs w:val="0"/>
+          <w:sz w:val="28"/>
+          <w:szCs w:val="28"/>
+          <w:highlight w:val="none"/>
+          <w:lang w:val="en-US"/>
+        </w:rPr>
+      </w:pPr>
+    </w:p>
+    <w:p>
+      <w:pPr>
+        <w:rPr>
+          <w:rFonts w:hint="default"/>
+          <w:b/>
+          <w:bCs/>
+          <w:i/>
+          <w:iCs/>
+          <w:sz w:val="28"/>
+          <w:szCs w:val="28"/>
+          <w:highlight w:val="none"/>
+          <w:lang w:val="en-US"/>
+        </w:rPr>
+      </w:pPr>
+      <w:r>
+        <w:rPr>
+          <w:rFonts w:hint="default"/>
+          <w:b/>
+          <w:bCs/>
+          <w:i/>
+          <w:iCs/>
+          <w:sz w:val="28"/>
+          <w:szCs w:val="28"/>
+          <w:highlight w:val="none"/>
+          <w:lang w:val="en-US"/>
+        </w:rPr>
+        <w:t>For loop list iterate example:</w:t>
+      </w:r>
+    </w:p>
+    <w:p>
+      <w:pPr>
+        <w:rPr>
+          <w:rFonts w:hint="default"/>
+          <w:b w:val="0"/>
+          <w:bCs w:val="0"/>
+          <w:i w:val="0"/>
+          <w:iCs w:val="0"/>
+          <w:sz w:val="28"/>
+          <w:szCs w:val="28"/>
+          <w:highlight w:val="none"/>
+          <w:lang w:val="en-US"/>
+        </w:rPr>
+      </w:pPr>
+      <w:r>
+        <w:rPr>
+          <w:rFonts w:hint="default"/>
+          <w:b w:val="0"/>
+          <w:bCs w:val="0"/>
+          <w:i w:val="0"/>
+          <w:iCs w:val="0"/>
+          <w:sz w:val="28"/>
+          <w:szCs w:val="28"/>
+          <w:highlight w:val="none"/>
+          <w:lang w:val="en-US"/>
+        </w:rPr>
+        <w:drawing>
+          <wp:inline distT="0" distB="0" distL="114300" distR="114300">
+            <wp:extent cx="5267960" cy="2286635"/>
+            <wp:effectExtent l="0" t="0" r="5080" b="14605"/>
+            <wp:docPr id="14" name="Picture 14" descr="python-for-loop-list"/>
+            <wp:cNvGraphicFramePr>
+              <a:graphicFrameLocks xmlns:a="http://schemas.openxmlformats.org/drawingml/2006/main" noChangeAspect="1"/>
+            </wp:cNvGraphicFramePr>
+            <a:graphic xmlns:a="http://schemas.openxmlformats.org/drawingml/2006/main">
+              <a:graphicData uri="http://schemas.openxmlformats.org/drawingml/2006/picture">
+                <pic:pic xmlns:pic="http://schemas.openxmlformats.org/drawingml/2006/picture">
+                  <pic:nvPicPr>
+                    <pic:cNvPr id="14" name="Picture 14" descr="python-for-loop-list"/>
+                    <pic:cNvPicPr>
+                      <a:picLocks noChangeAspect="1"/>
+                    </pic:cNvPicPr>
+                  </pic:nvPicPr>
+                  <pic:blipFill>
+                    <a:blip r:embed="rId16"/>
+                    <a:stretch>
+                      <a:fillRect/>
+                    </a:stretch>
+                  </pic:blipFill>
+                  <pic:spPr>
+                    <a:xfrm>
+                      <a:off x="0" y="0"/>
+                      <a:ext cx="5267960" cy="2286635"/>
+                    </a:xfrm>
+                    <a:prstGeom prst="rect">
+                      <a:avLst/>
+                    </a:prstGeom>
+                  </pic:spPr>
+                </pic:pic>
+              </a:graphicData>
+            </a:graphic>
+          </wp:inline>
+        </w:drawing>
+      </w:r>
+    </w:p>
+    <w:p>
+      <w:pPr>
+        <w:rPr>
+          <w:rFonts w:hint="default"/>
+          <w:b w:val="0"/>
+          <w:bCs w:val="0"/>
+          <w:i w:val="0"/>
+          <w:iCs w:val="0"/>
+          <w:sz w:val="28"/>
+          <w:szCs w:val="28"/>
+          <w:highlight w:val="none"/>
+          <w:lang w:val="en-US"/>
+        </w:rPr>
+      </w:pPr>
+    </w:p>
+    <w:p>
+      <w:pPr>
+        <w:rPr>
+          <w:rFonts w:hint="default"/>
+          <w:b/>
+          <w:bCs/>
+          <w:i/>
+          <w:iCs/>
+          <w:sz w:val="28"/>
+          <w:szCs w:val="28"/>
+          <w:highlight w:val="none"/>
+          <w:lang w:val="en-US"/>
+        </w:rPr>
+      </w:pPr>
+      <w:r>
+        <w:rPr>
+          <w:rFonts w:hint="default"/>
+          <w:b/>
+          <w:bCs/>
+          <w:i/>
+          <w:iCs/>
+          <w:sz w:val="28"/>
+          <w:szCs w:val="28"/>
+          <w:highlight w:val="none"/>
+          <w:lang w:val="en-US"/>
+        </w:rPr>
+        <w:t>For nested loop example:</w:t>
+      </w:r>
+    </w:p>
+    <w:p>
+      <w:pPr>
+        <w:rPr>
+          <w:rFonts w:hint="default"/>
+          <w:b w:val="0"/>
+          <w:bCs w:val="0"/>
+          <w:i w:val="0"/>
+          <w:iCs w:val="0"/>
+          <w:sz w:val="28"/>
+          <w:szCs w:val="28"/>
+          <w:highlight w:val="none"/>
+          <w:lang w:val="en-US"/>
+        </w:rPr>
+      </w:pPr>
+      <w:r>
+        <w:rPr>
+          <w:rFonts w:hint="default"/>
+          <w:b w:val="0"/>
+          <w:bCs w:val="0"/>
+          <w:i w:val="0"/>
+          <w:iCs w:val="0"/>
+          <w:sz w:val="28"/>
+          <w:szCs w:val="28"/>
+          <w:highlight w:val="none"/>
+          <w:lang w:val="en-US"/>
+        </w:rPr>
+        <w:drawing>
+          <wp:inline distT="0" distB="0" distL="114300" distR="114300">
+            <wp:extent cx="5273675" cy="2575560"/>
+            <wp:effectExtent l="0" t="0" r="14605" b="0"/>
+            <wp:docPr id="7" name="Picture 7" descr="nested-for-loop-python"/>
+            <wp:cNvGraphicFramePr>
+              <a:graphicFrameLocks xmlns:a="http://schemas.openxmlformats.org/drawingml/2006/main" noChangeAspect="1"/>
+            </wp:cNvGraphicFramePr>
+            <a:graphic xmlns:a="http://schemas.openxmlformats.org/drawingml/2006/main">
+              <a:graphicData uri="http://schemas.openxmlformats.org/drawingml/2006/picture">
+                <pic:pic xmlns:pic="http://schemas.openxmlformats.org/drawingml/2006/picture">
+                  <pic:nvPicPr>
+                    <pic:cNvPr id="7" name="Picture 7" descr="nested-for-loop-python"/>
+                    <pic:cNvPicPr>
+                      <a:picLocks noChangeAspect="1"/>
+                    </pic:cNvPicPr>
+                  </pic:nvPicPr>
+                  <pic:blipFill>
+                    <a:blip r:embed="rId17"/>
+                    <a:stretch>
+                      <a:fillRect/>
+                    </a:stretch>
+                  </pic:blipFill>
+                  <pic:spPr>
+                    <a:xfrm>
+                      <a:off x="0" y="0"/>
+                      <a:ext cx="5273675" cy="2575560"/>
+                    </a:xfrm>
+                    <a:prstGeom prst="rect">
+                      <a:avLst/>
+                    </a:prstGeom>
+                  </pic:spPr>
+                </pic:pic>
+              </a:graphicData>
+            </a:graphic>
+          </wp:inline>
+        </w:drawing>
+      </w:r>
+    </w:p>
+    <w:p>
+      <w:pPr>
+        <w:rPr>
+          <w:rFonts w:hint="default"/>
+          <w:b w:val="0"/>
+          <w:bCs w:val="0"/>
+          <w:i w:val="0"/>
+          <w:iCs w:val="0"/>
+          <w:sz w:val="28"/>
+          <w:szCs w:val="28"/>
+          <w:highlight w:val="none"/>
+          <w:lang w:val="en-US"/>
+        </w:rPr>
+      </w:pPr>
+    </w:p>
+    <w:p>
+      <w:pPr>
+        <w:rPr>
+          <w:rFonts w:hint="default"/>
+          <w:b/>
+          <w:bCs/>
+          <w:i/>
+          <w:iCs/>
+          <w:sz w:val="28"/>
+          <w:szCs w:val="28"/>
+          <w:highlight w:val="none"/>
+          <w:lang w:val="en-US"/>
+        </w:rPr>
+      </w:pPr>
+    </w:p>
+    <w:p>
+      <w:pPr>
+        <w:rPr>
+          <w:rFonts w:hint="default"/>
+          <w:b/>
+          <w:bCs/>
+          <w:i/>
+          <w:iCs/>
+          <w:sz w:val="28"/>
+          <w:szCs w:val="28"/>
+          <w:highlight w:val="none"/>
+          <w:lang w:val="en-US"/>
+        </w:rPr>
+      </w:pPr>
+    </w:p>
+    <w:p>
+      <w:pPr>
+        <w:rPr>
+          <w:rFonts w:hint="default"/>
+          <w:b/>
+          <w:bCs/>
+          <w:i/>
+          <w:iCs/>
+          <w:sz w:val="28"/>
+          <w:szCs w:val="28"/>
+          <w:highlight w:val="none"/>
+          <w:lang w:val="en-US"/>
+        </w:rPr>
+      </w:pPr>
+    </w:p>
+    <w:p>
+      <w:pPr>
+        <w:rPr>
+          <w:rFonts w:hint="default"/>
+          <w:b/>
+          <w:bCs/>
+          <w:i/>
+          <w:iCs/>
+          <w:sz w:val="28"/>
+          <w:szCs w:val="28"/>
+          <w:highlight w:val="none"/>
+          <w:lang w:val="en-US"/>
+        </w:rPr>
+      </w:pPr>
+    </w:p>
+    <w:p>
+      <w:pPr>
+        <w:rPr>
+          <w:rFonts w:hint="default"/>
+          <w:b/>
+          <w:bCs/>
+          <w:i/>
+          <w:iCs/>
+          <w:sz w:val="28"/>
+          <w:szCs w:val="28"/>
+          <w:highlight w:val="none"/>
+          <w:lang w:val="en-US"/>
+        </w:rPr>
+      </w:pPr>
+    </w:p>
+    <w:p>
+      <w:pPr>
+        <w:rPr>
+          <w:rFonts w:hint="default"/>
+          <w:b/>
+          <w:bCs/>
+          <w:i/>
+          <w:iCs/>
+          <w:sz w:val="28"/>
+          <w:szCs w:val="28"/>
+          <w:highlight w:val="none"/>
+          <w:lang w:val="en-US"/>
+        </w:rPr>
+      </w:pPr>
+    </w:p>
+    <w:p>
+      <w:pPr>
+        <w:rPr>
+          <w:rFonts w:hint="default"/>
+          <w:b/>
+          <w:bCs/>
+          <w:i/>
+          <w:iCs/>
+          <w:sz w:val="28"/>
+          <w:szCs w:val="28"/>
+          <w:highlight w:val="none"/>
+          <w:lang w:val="en-US"/>
+        </w:rPr>
+      </w:pPr>
+    </w:p>
+    <w:p>
+      <w:pPr>
+        <w:rPr>
+          <w:rFonts w:hint="default"/>
+          <w:b/>
+          <w:bCs/>
+          <w:i/>
+          <w:iCs/>
+          <w:sz w:val="28"/>
+          <w:szCs w:val="28"/>
+          <w:highlight w:val="none"/>
+          <w:lang w:val="en-US"/>
+        </w:rPr>
+      </w:pPr>
+    </w:p>
+    <w:p>
+      <w:pPr>
+        <w:rPr>
+          <w:rFonts w:hint="default"/>
+          <w:b/>
+          <w:bCs/>
+          <w:i/>
+          <w:iCs/>
+          <w:sz w:val="28"/>
+          <w:szCs w:val="28"/>
+          <w:highlight w:val="none"/>
+          <w:lang w:val="en-US"/>
+        </w:rPr>
+      </w:pPr>
+    </w:p>
+    <w:p>
+      <w:pPr>
+        <w:rPr>
+          <w:rFonts w:hint="default"/>
+          <w:b/>
+          <w:bCs/>
+          <w:i/>
+          <w:iCs/>
+          <w:sz w:val="28"/>
+          <w:szCs w:val="28"/>
+          <w:highlight w:val="none"/>
+          <w:lang w:val="en-US"/>
+        </w:rPr>
+      </w:pPr>
+    </w:p>
+    <w:p>
+      <w:pPr>
+        <w:rPr>
+          <w:rFonts w:hint="default"/>
+          <w:b/>
+          <w:bCs/>
+          <w:i/>
+          <w:iCs/>
+          <w:sz w:val="28"/>
+          <w:szCs w:val="28"/>
+          <w:highlight w:val="none"/>
+          <w:lang w:val="en-US"/>
+        </w:rPr>
+      </w:pPr>
+    </w:p>
+    <w:p>
+      <w:pPr>
+        <w:rPr>
+          <w:rFonts w:hint="default"/>
+          <w:b/>
+          <w:bCs/>
+          <w:i/>
+          <w:iCs/>
+          <w:sz w:val="28"/>
+          <w:szCs w:val="28"/>
+          <w:highlight w:val="none"/>
+          <w:lang w:val="en-US"/>
+        </w:rPr>
+      </w:pPr>
+    </w:p>
+    <w:p>
+      <w:pPr>
+        <w:rPr>
+          <w:rFonts w:hint="default"/>
+          <w:b/>
+          <w:bCs/>
+          <w:i/>
+          <w:iCs/>
+          <w:sz w:val="28"/>
+          <w:szCs w:val="28"/>
+          <w:highlight w:val="none"/>
+          <w:lang w:val="en-US"/>
+        </w:rPr>
+      </w:pPr>
+      <w:r>
+        <w:rPr>
+          <w:rFonts w:hint="default"/>
+          <w:b/>
+          <w:bCs/>
+          <w:i/>
+          <w:iCs/>
+          <w:sz w:val="28"/>
+          <w:szCs w:val="28"/>
+          <w:highlight w:val="none"/>
+          <w:lang w:val="en-US"/>
+        </w:rPr>
+        <w:t>While loop example:</w:t>
+      </w:r>
+    </w:p>
+    <w:p>
+      <w:pPr>
+        <w:rPr>
+          <w:rFonts w:hint="default"/>
+          <w:b w:val="0"/>
+          <w:bCs w:val="0"/>
+          <w:i w:val="0"/>
+          <w:iCs w:val="0"/>
+          <w:sz w:val="28"/>
+          <w:szCs w:val="28"/>
+          <w:highlight w:val="none"/>
+          <w:lang w:val="en-US"/>
+        </w:rPr>
+      </w:pPr>
+      <w:r>
+        <w:rPr>
+          <w:rFonts w:hint="default"/>
+          <w:b w:val="0"/>
+          <w:bCs w:val="0"/>
+          <w:i w:val="0"/>
+          <w:iCs w:val="0"/>
+          <w:sz w:val="28"/>
+          <w:szCs w:val="28"/>
+          <w:highlight w:val="none"/>
+          <w:lang w:val="en-US"/>
+        </w:rPr>
+        <w:t xml:space="preserve"> </w:t>
+      </w:r>
+      <w:r>
+        <w:rPr>
+          <w:rFonts w:hint="default"/>
+          <w:b w:val="0"/>
+          <w:bCs w:val="0"/>
+          <w:i w:val="0"/>
+          <w:iCs w:val="0"/>
+          <w:sz w:val="28"/>
+          <w:szCs w:val="28"/>
+          <w:highlight w:val="none"/>
+          <w:lang w:val="en-US"/>
+        </w:rPr>
+        <w:drawing>
+          <wp:inline distT="0" distB="0" distL="114300" distR="114300">
+            <wp:extent cx="5267325" cy="3424555"/>
+            <wp:effectExtent l="0" t="0" r="5715" b="4445"/>
+            <wp:docPr id="16" name="Picture 16" descr="while-loop-python"/>
+            <wp:cNvGraphicFramePr>
+              <a:graphicFrameLocks xmlns:a="http://schemas.openxmlformats.org/drawingml/2006/main" noChangeAspect="1"/>
+            </wp:cNvGraphicFramePr>
+            <a:graphic xmlns:a="http://schemas.openxmlformats.org/drawingml/2006/main">
+              <a:graphicData uri="http://schemas.openxmlformats.org/drawingml/2006/picture">
+                <pic:pic xmlns:pic="http://schemas.openxmlformats.org/drawingml/2006/picture">
+                  <pic:nvPicPr>
+                    <pic:cNvPr id="16" name="Picture 16" descr="while-loop-python"/>
+                    <pic:cNvPicPr>
+                      <a:picLocks noChangeAspect="1"/>
+                    </pic:cNvPicPr>
+                  </pic:nvPicPr>
+                  <pic:blipFill>
+                    <a:blip r:embed="rId18"/>
+                    <a:stretch>
+                      <a:fillRect/>
+                    </a:stretch>
+                  </pic:blipFill>
+                  <pic:spPr>
+                    <a:xfrm>
+                      <a:off x="0" y="0"/>
+                      <a:ext cx="5267325" cy="3424555"/>
+                    </a:xfrm>
+                    <a:prstGeom prst="rect">
+                      <a:avLst/>
+                    </a:prstGeom>
+                  </pic:spPr>
+                </pic:pic>
+              </a:graphicData>
+            </a:graphic>
+          </wp:inline>
+        </w:drawing>
+      </w:r>
+      <w:r>
+        <w:rPr>
+          <w:rFonts w:hint="default"/>
+          <w:b w:val="0"/>
+          <w:bCs w:val="0"/>
+          <w:i w:val="0"/>
+          <w:iCs w:val="0"/>
+          <w:sz w:val="28"/>
+          <w:szCs w:val="28"/>
+          <w:highlight w:val="none"/>
+          <w:lang w:val="en-US"/>
+        </w:rPr>
+        <w:t xml:space="preserve">        </w:t>
+      </w:r>
+    </w:p>
+    <w:p>
+      <w:pPr>
+        <w:rPr>
+          <w:rFonts w:hint="default"/>
+          <w:b w:val="0"/>
+          <w:bCs w:val="0"/>
+          <w:i w:val="0"/>
+          <w:iCs w:val="0"/>
+          <w:sz w:val="28"/>
+          <w:szCs w:val="28"/>
+          <w:highlight w:val="none"/>
+          <w:lang w:val="en-US"/>
+        </w:rPr>
+      </w:pPr>
+    </w:p>
+    <w:p>
+      <w:pPr>
+        <w:rPr>
+          <w:rFonts w:hint="default"/>
+          <w:b/>
+          <w:bCs/>
+          <w:i/>
+          <w:iCs/>
+          <w:sz w:val="28"/>
+          <w:szCs w:val="28"/>
+          <w:highlight w:val="none"/>
+          <w:lang w:val="en-US"/>
+        </w:rPr>
+      </w:pPr>
+      <w:r>
+        <w:rPr>
+          <w:rFonts w:hint="default"/>
+          <w:b/>
+          <w:bCs/>
+          <w:i/>
+          <w:iCs/>
+          <w:sz w:val="28"/>
+          <w:szCs w:val="28"/>
+          <w:highlight w:val="none"/>
+          <w:lang w:val="en-US"/>
+        </w:rPr>
+        <w:t>Break and Continue:</w:t>
+      </w:r>
+    </w:p>
+    <w:p>
+      <w:pPr>
+        <w:rPr>
+          <w:rFonts w:hint="default"/>
+          <w:b w:val="0"/>
+          <w:bCs w:val="0"/>
+          <w:i w:val="0"/>
+          <w:iCs w:val="0"/>
+          <w:sz w:val="28"/>
+          <w:szCs w:val="28"/>
+          <w:highlight w:val="none"/>
+          <w:lang w:val="en-US"/>
+        </w:rPr>
+      </w:pPr>
+      <w:r>
+        <w:rPr>
+          <w:rFonts w:hint="default"/>
+          <w:b w:val="0"/>
+          <w:bCs w:val="0"/>
+          <w:i w:val="0"/>
+          <w:iCs w:val="0"/>
+          <w:sz w:val="28"/>
+          <w:szCs w:val="28"/>
+          <w:highlight w:val="none"/>
+          <w:lang w:val="en-US"/>
+        </w:rPr>
+        <w:drawing>
+          <wp:inline distT="0" distB="0" distL="114300" distR="114300">
+            <wp:extent cx="4587240" cy="2674620"/>
+            <wp:effectExtent l="0" t="0" r="0" b="7620"/>
+            <wp:docPr id="17" name="Picture 17" descr="break-contuine"/>
+            <wp:cNvGraphicFramePr>
+              <a:graphicFrameLocks xmlns:a="http://schemas.openxmlformats.org/drawingml/2006/main" noChangeAspect="1"/>
+            </wp:cNvGraphicFramePr>
+            <a:graphic xmlns:a="http://schemas.openxmlformats.org/drawingml/2006/main">
+              <a:graphicData uri="http://schemas.openxmlformats.org/drawingml/2006/picture">
+                <pic:pic xmlns:pic="http://schemas.openxmlformats.org/drawingml/2006/picture">
+                  <pic:nvPicPr>
+                    <pic:cNvPr id="17" name="Picture 17" descr="break-contuine"/>
+                    <pic:cNvPicPr>
+                      <a:picLocks noChangeAspect="1"/>
+                    </pic:cNvPicPr>
+                  </pic:nvPicPr>
+                  <pic:blipFill>
+                    <a:blip r:embed="rId19"/>
+                    <a:stretch>
+                      <a:fillRect/>
+                    </a:stretch>
+                  </pic:blipFill>
+                  <pic:spPr>
+                    <a:xfrm>
+                      <a:off x="0" y="0"/>
+                      <a:ext cx="4587240" cy="2674620"/>
+                    </a:xfrm>
+                    <a:prstGeom prst="rect">
+                      <a:avLst/>
+                    </a:prstGeom>
+                  </pic:spPr>
+                </pic:pic>
+              </a:graphicData>
+            </a:graphic>
+          </wp:inline>
+        </w:drawing>
+      </w:r>
+    </w:p>
+    <w:p>
+      <w:pPr>
+        <w:rPr>
+          <w:rFonts w:hint="default"/>
+          <w:b w:val="0"/>
+          <w:bCs w:val="0"/>
+          <w:i w:val="0"/>
+          <w:iCs w:val="0"/>
+          <w:sz w:val="28"/>
+          <w:szCs w:val="28"/>
+          <w:highlight w:val="none"/>
+          <w:lang w:val="en-US"/>
+        </w:rPr>
+      </w:pPr>
+    </w:p>
+    <w:p>
+      <w:pPr>
+        <w:rPr>
+          <w:rFonts w:hint="default"/>
+          <w:b w:val="0"/>
+          <w:bCs w:val="0"/>
+          <w:i w:val="0"/>
+          <w:iCs w:val="0"/>
+          <w:sz w:val="28"/>
+          <w:szCs w:val="28"/>
+          <w:highlight w:val="none"/>
+          <w:lang w:val="en-US"/>
+        </w:rPr>
+      </w:pPr>
+    </w:p>
+    <w:p>
+      <w:pPr>
+        <w:rPr>
+          <w:rFonts w:hint="default"/>
+          <w:b w:val="0"/>
+          <w:bCs w:val="0"/>
+          <w:i w:val="0"/>
+          <w:iCs w:val="0"/>
+          <w:sz w:val="28"/>
+          <w:szCs w:val="28"/>
+          <w:highlight w:val="none"/>
+          <w:lang w:val="en-US"/>
+        </w:rPr>
+      </w:pPr>
+    </w:p>
+    <w:p>
+      <w:pPr>
+        <w:rPr>
+          <w:rFonts w:hint="default"/>
+          <w:b w:val="0"/>
+          <w:bCs w:val="0"/>
+          <w:i w:val="0"/>
+          <w:iCs w:val="0"/>
+          <w:sz w:val="28"/>
+          <w:szCs w:val="28"/>
+          <w:highlight w:val="none"/>
+          <w:lang w:val="en-US"/>
+        </w:rPr>
+      </w:pPr>
+    </w:p>
+    <w:p>
+      <w:pPr>
+        <w:rPr>
+          <w:rFonts w:hint="default"/>
+          <w:b w:val="0"/>
+          <w:bCs w:val="0"/>
+          <w:i w:val="0"/>
+          <w:iCs w:val="0"/>
+          <w:sz w:val="28"/>
+          <w:szCs w:val="28"/>
+          <w:highlight w:val="none"/>
+          <w:lang w:val="en-US"/>
+        </w:rPr>
+      </w:pPr>
+    </w:p>
+    <w:p>
+      <w:pPr>
+        <w:rPr>
+          <w:rFonts w:hint="default"/>
+          <w:b w:val="0"/>
+          <w:bCs w:val="0"/>
+          <w:i w:val="0"/>
+          <w:iCs w:val="0"/>
+          <w:sz w:val="28"/>
+          <w:szCs w:val="28"/>
+          <w:highlight w:val="none"/>
+          <w:lang w:val="en-US"/>
+        </w:rPr>
+      </w:pPr>
+    </w:p>
+    <w:p>
+      <w:pPr>
+        <w:rPr>
+          <w:rFonts w:hint="default"/>
+          <w:b w:val="0"/>
+          <w:bCs w:val="0"/>
+          <w:i w:val="0"/>
+          <w:iCs w:val="0"/>
+          <w:sz w:val="28"/>
+          <w:szCs w:val="28"/>
+          <w:highlight w:val="none"/>
+          <w:lang w:val="en-US"/>
+        </w:rPr>
+      </w:pPr>
+    </w:p>
+    <w:p>
+      <w:pPr>
+        <w:rPr>
+          <w:rFonts w:hint="default"/>
+          <w:b w:val="0"/>
+          <w:bCs w:val="0"/>
+          <w:i w:val="0"/>
+          <w:iCs w:val="0"/>
+          <w:sz w:val="28"/>
+          <w:szCs w:val="28"/>
+          <w:highlight w:val="none"/>
+          <w:lang w:val="en-US"/>
+        </w:rPr>
+      </w:pPr>
+    </w:p>
+    <w:p>
+      <w:pPr>
+        <w:rPr>
+          <w:rFonts w:hint="default"/>
+          <w:b/>
+          <w:bCs/>
+          <w:i/>
+          <w:iCs/>
+          <w:color w:val="000000" w:themeColor="text1"/>
+          <w:sz w:val="28"/>
+          <w:szCs w:val="28"/>
+          <w:highlight w:val="yellow"/>
+          <w:lang w:val="en-US"/>
+          <w14:textFill>
+            <w14:solidFill>
+              <w14:schemeClr w14:val="tx1"/>
+            </w14:solidFill>
+          </w14:textFill>
+        </w:rPr>
+      </w:pPr>
+      <w:r>
+        <w:rPr>
+          <w:rFonts w:hint="default"/>
+          <w:b/>
+          <w:bCs/>
+          <w:i/>
+          <w:iCs/>
+          <w:color w:val="000000" w:themeColor="text1"/>
+          <w:sz w:val="28"/>
+          <w:szCs w:val="28"/>
+          <w:highlight w:val="yellow"/>
+          <w:lang w:val="en-US"/>
+          <w14:textFill>
+            <w14:solidFill>
+              <w14:schemeClr w14:val="tx1"/>
+            </w14:solidFill>
+          </w14:textFill>
+        </w:rPr>
+        <w:t>Python Method Signature:</w:t>
+      </w:r>
+    </w:p>
+    <w:p>
+      <w:pPr>
+        <w:rPr>
+          <w:rFonts w:hint="default"/>
+          <w:b w:val="0"/>
+          <w:bCs w:val="0"/>
+          <w:i w:val="0"/>
+          <w:iCs w:val="0"/>
+          <w:color w:val="000000" w:themeColor="text1"/>
+          <w:sz w:val="28"/>
+          <w:szCs w:val="28"/>
+          <w:highlight w:val="none"/>
+          <w:lang w:val="en-US"/>
+          <w14:textFill>
+            <w14:solidFill>
+              <w14:schemeClr w14:val="tx1"/>
+            </w14:solidFill>
+          </w14:textFill>
+        </w:rPr>
+      </w:pPr>
+    </w:p>
+    <w:p>
+      <w:pPr>
+        <w:rPr>
+          <w:rFonts w:hint="default"/>
+          <w:b w:val="0"/>
+          <w:bCs w:val="0"/>
+          <w:i/>
+          <w:iCs/>
+          <w:color w:val="000000" w:themeColor="text1"/>
+          <w:sz w:val="24"/>
+          <w:szCs w:val="24"/>
+          <w:highlight w:val="none"/>
+          <w:lang w:val="en-US"/>
+          <w14:textFill>
+            <w14:solidFill>
+              <w14:schemeClr w14:val="tx1"/>
+            </w14:solidFill>
+          </w14:textFill>
+        </w:rPr>
+      </w:pPr>
+      <w:r>
+        <w:rPr>
+          <w:rFonts w:hint="default"/>
+          <w:b w:val="0"/>
+          <w:bCs w:val="0"/>
+          <w:i/>
+          <w:iCs/>
+          <w:color w:val="000000" w:themeColor="text1"/>
+          <w:sz w:val="24"/>
+          <w:szCs w:val="24"/>
+          <w:highlight w:val="none"/>
+          <w:lang w:val="en-US"/>
+          <w14:textFill>
+            <w14:solidFill>
+              <w14:schemeClr w14:val="tx1"/>
+            </w14:solidFill>
+          </w14:textFill>
+        </w:rPr>
+        <w:t>Method signature with the return type:</w:t>
+      </w:r>
+    </w:p>
+    <w:p>
+      <w:pPr>
+        <w:rPr>
+          <w:rFonts w:hint="default"/>
+          <w:b w:val="0"/>
+          <w:bCs w:val="0"/>
+          <w:i w:val="0"/>
+          <w:iCs w:val="0"/>
+          <w:sz w:val="28"/>
+          <w:szCs w:val="28"/>
+          <w:highlight w:val="none"/>
+          <w:lang w:val="en-US"/>
+        </w:rPr>
+      </w:pPr>
+      <w:r>
+        <w:rPr>
+          <w:rFonts w:hint="default"/>
+          <w:b w:val="0"/>
+          <w:bCs w:val="0"/>
+          <w:i w:val="0"/>
+          <w:iCs w:val="0"/>
+          <w:sz w:val="28"/>
+          <w:szCs w:val="28"/>
+          <w:highlight w:val="none"/>
+          <w:lang w:val="en-US"/>
+        </w:rPr>
+        <w:drawing>
+          <wp:inline distT="0" distB="0" distL="114300" distR="114300">
+            <wp:extent cx="5271770" cy="2185035"/>
+            <wp:effectExtent l="0" t="0" r="1270" b="9525"/>
+            <wp:docPr id="18" name="Picture 18" descr="Python-method-creation"/>
+            <wp:cNvGraphicFramePr>
+              <a:graphicFrameLocks xmlns:a="http://schemas.openxmlformats.org/drawingml/2006/main" noChangeAspect="1"/>
+            </wp:cNvGraphicFramePr>
+            <a:graphic xmlns:a="http://schemas.openxmlformats.org/drawingml/2006/main">
+              <a:graphicData uri="http://schemas.openxmlformats.org/drawingml/2006/picture">
+                <pic:pic xmlns:pic="http://schemas.openxmlformats.org/drawingml/2006/picture">
+                  <pic:nvPicPr>
+                    <pic:cNvPr id="18" name="Picture 18" descr="Python-method-creation"/>
+                    <pic:cNvPicPr>
+                      <a:picLocks noChangeAspect="1"/>
+                    </pic:cNvPicPr>
+                  </pic:nvPicPr>
+                  <pic:blipFill>
+                    <a:blip r:embed="rId20"/>
+                    <a:stretch>
+                      <a:fillRect/>
+                    </a:stretch>
+                  </pic:blipFill>
+                  <pic:spPr>
+                    <a:xfrm>
+                      <a:off x="0" y="0"/>
+                      <a:ext cx="5271770" cy="2185035"/>
+                    </a:xfrm>
+                    <a:prstGeom prst="rect">
+                      <a:avLst/>
+                    </a:prstGeom>
+                  </pic:spPr>
+                </pic:pic>
+              </a:graphicData>
+            </a:graphic>
+          </wp:inline>
+        </w:drawing>
+      </w:r>
+    </w:p>
+    <w:p>
+      <w:pPr>
+        <w:rPr>
+          <w:rFonts w:hint="default"/>
+          <w:b w:val="0"/>
+          <w:bCs w:val="0"/>
+          <w:i w:val="0"/>
+          <w:iCs w:val="0"/>
+          <w:sz w:val="28"/>
+          <w:szCs w:val="28"/>
+          <w:highlight w:val="none"/>
+          <w:lang w:val="en-US"/>
+        </w:rPr>
+      </w:pPr>
+    </w:p>
+    <w:p>
+      <w:pPr>
+        <w:rPr>
+          <w:rFonts w:hint="default"/>
+          <w:b w:val="0"/>
+          <w:bCs w:val="0"/>
+          <w:i w:val="0"/>
+          <w:iCs w:val="0"/>
+          <w:sz w:val="24"/>
+          <w:szCs w:val="24"/>
+          <w:highlight w:val="none"/>
+          <w:lang w:val="en-US"/>
+        </w:rPr>
+      </w:pPr>
+      <w:r>
+        <w:rPr>
+          <w:rFonts w:hint="default"/>
+          <w:b w:val="0"/>
+          <w:bCs w:val="0"/>
+          <w:i w:val="0"/>
+          <w:iCs w:val="0"/>
+          <w:sz w:val="24"/>
+          <w:szCs w:val="24"/>
+          <w:highlight w:val="none"/>
+          <w:lang w:val="en-US"/>
+        </w:rPr>
+        <w:t xml:space="preserve">method signature which as </w:t>
+      </w:r>
+      <w:r>
+        <w:rPr>
+          <w:rFonts w:hint="default"/>
+          <w:b/>
+          <w:bCs/>
+          <w:i/>
+          <w:iCs/>
+          <w:sz w:val="24"/>
+          <w:szCs w:val="24"/>
+          <w:highlight w:val="none"/>
+          <w:lang w:val="en-US"/>
+        </w:rPr>
+        <w:t>* in front of the</w:t>
+      </w:r>
+      <w:r>
+        <w:rPr>
+          <w:rFonts w:hint="default"/>
+          <w:b w:val="0"/>
+          <w:bCs w:val="0"/>
+          <w:i w:val="0"/>
+          <w:iCs w:val="0"/>
+          <w:sz w:val="24"/>
+          <w:szCs w:val="24"/>
+          <w:highlight w:val="none"/>
+          <w:lang w:val="en-US"/>
+        </w:rPr>
+        <w:t xml:space="preserve"> </w:t>
+      </w:r>
+      <w:r>
+        <w:rPr>
+          <w:rFonts w:hint="default"/>
+          <w:b/>
+          <w:bCs/>
+          <w:i/>
+          <w:iCs/>
+          <w:sz w:val="24"/>
+          <w:szCs w:val="24"/>
+          <w:highlight w:val="none"/>
+          <w:lang w:val="en-US"/>
+        </w:rPr>
+        <w:t xml:space="preserve">method </w:t>
+      </w:r>
+      <w:r>
+        <w:rPr>
+          <w:rFonts w:hint="default"/>
+          <w:b w:val="0"/>
+          <w:bCs w:val="0"/>
+          <w:i w:val="0"/>
+          <w:iCs w:val="0"/>
+          <w:sz w:val="24"/>
+          <w:szCs w:val="24"/>
+          <w:highlight w:val="none"/>
+          <w:lang w:val="en-US"/>
+        </w:rPr>
+        <w:t>which means when you invoke the method you need to</w:t>
+      </w:r>
+      <w:r>
+        <w:rPr>
+          <w:rFonts w:hint="default"/>
+          <w:b/>
+          <w:bCs/>
+          <w:i/>
+          <w:iCs/>
+          <w:sz w:val="24"/>
+          <w:szCs w:val="24"/>
+          <w:highlight w:val="none"/>
+          <w:lang w:val="en-US"/>
+        </w:rPr>
+        <w:t xml:space="preserve"> pass the parameter name along with arguments(values)</w:t>
+      </w:r>
+      <w:r>
+        <w:rPr>
+          <w:rFonts w:hint="default"/>
+          <w:b w:val="0"/>
+          <w:bCs w:val="0"/>
+          <w:i w:val="0"/>
+          <w:iCs w:val="0"/>
+          <w:sz w:val="24"/>
+          <w:szCs w:val="24"/>
+          <w:highlight w:val="none"/>
+          <w:lang w:val="en-US"/>
+        </w:rPr>
+        <w:t xml:space="preserve"> if you don’t pass the parameter name method will throw error with yellow line</w:t>
+      </w:r>
+    </w:p>
+    <w:p>
+      <w:pPr>
+        <w:rPr>
+          <w:rFonts w:hint="default"/>
+          <w:b w:val="0"/>
+          <w:bCs w:val="0"/>
+          <w:i w:val="0"/>
+          <w:iCs w:val="0"/>
+          <w:sz w:val="24"/>
+          <w:szCs w:val="24"/>
+          <w:highlight w:val="none"/>
+          <w:lang w:val="en-US"/>
+        </w:rPr>
+      </w:pPr>
+      <w:r>
+        <w:rPr>
+          <w:rFonts w:hint="default"/>
+          <w:b w:val="0"/>
+          <w:bCs w:val="0"/>
+          <w:i w:val="0"/>
+          <w:iCs w:val="0"/>
+          <w:sz w:val="24"/>
+          <w:szCs w:val="24"/>
+          <w:highlight w:val="none"/>
+          <w:lang w:val="en-US"/>
+        </w:rPr>
+        <w:drawing>
+          <wp:inline distT="0" distB="0" distL="114300" distR="114300">
+            <wp:extent cx="5272405" cy="1301115"/>
+            <wp:effectExtent l="0" t="0" r="635" b="9525"/>
+            <wp:docPr id="20" name="Picture 20" descr="python-key-error."/>
+            <wp:cNvGraphicFramePr>
+              <a:graphicFrameLocks xmlns:a="http://schemas.openxmlformats.org/drawingml/2006/main" noChangeAspect="1"/>
+            </wp:cNvGraphicFramePr>
+            <a:graphic xmlns:a="http://schemas.openxmlformats.org/drawingml/2006/main">
+              <a:graphicData uri="http://schemas.openxmlformats.org/drawingml/2006/picture">
+                <pic:pic xmlns:pic="http://schemas.openxmlformats.org/drawingml/2006/picture">
+                  <pic:nvPicPr>
+                    <pic:cNvPr id="20" name="Picture 20" descr="python-key-error."/>
+                    <pic:cNvPicPr>
+                      <a:picLocks noChangeAspect="1"/>
+                    </pic:cNvPicPr>
+                  </pic:nvPicPr>
+                  <pic:blipFill>
+                    <a:blip r:embed="rId21"/>
+                    <a:stretch>
+                      <a:fillRect/>
+                    </a:stretch>
+                  </pic:blipFill>
+                  <pic:spPr>
+                    <a:xfrm>
+                      <a:off x="0" y="0"/>
+                      <a:ext cx="5272405" cy="1301115"/>
+                    </a:xfrm>
+                    <a:prstGeom prst="rect">
+                      <a:avLst/>
+                    </a:prstGeom>
+                  </pic:spPr>
+                </pic:pic>
+              </a:graphicData>
+            </a:graphic>
+          </wp:inline>
+        </w:drawing>
+      </w:r>
+    </w:p>
+    <w:p>
+      <w:pPr>
+        <w:rPr>
+          <w:rFonts w:hint="default"/>
+          <w:b w:val="0"/>
+          <w:bCs w:val="0"/>
+          <w:i w:val="0"/>
+          <w:iCs w:val="0"/>
+          <w:sz w:val="24"/>
+          <w:szCs w:val="24"/>
+          <w:highlight w:val="none"/>
+          <w:lang w:val="en-US"/>
+        </w:rPr>
+      </w:pPr>
+    </w:p>
+    <w:p>
+      <w:pPr>
+        <w:rPr>
+          <w:rFonts w:hint="default"/>
+          <w:b w:val="0"/>
+          <w:bCs w:val="0"/>
+          <w:i w:val="0"/>
+          <w:iCs w:val="0"/>
+          <w:sz w:val="24"/>
+          <w:szCs w:val="24"/>
+          <w:highlight w:val="none"/>
+          <w:lang w:val="en-US"/>
+        </w:rPr>
+      </w:pPr>
+      <w:r>
+        <w:rPr>
+          <w:rFonts w:hint="default"/>
+          <w:b w:val="0"/>
+          <w:bCs w:val="0"/>
+          <w:i w:val="0"/>
+          <w:iCs w:val="0"/>
+          <w:sz w:val="24"/>
+          <w:szCs w:val="24"/>
+          <w:highlight w:val="none"/>
+          <w:lang w:val="en-US"/>
+        </w:rPr>
+        <w:drawing>
+          <wp:inline distT="0" distB="0" distL="114300" distR="114300">
+            <wp:extent cx="5268595" cy="1521460"/>
+            <wp:effectExtent l="0" t="0" r="4445" b="2540"/>
+            <wp:docPr id="19" name="Picture 19" descr="keyword-python"/>
+            <wp:cNvGraphicFramePr>
+              <a:graphicFrameLocks xmlns:a="http://schemas.openxmlformats.org/drawingml/2006/main" noChangeAspect="1"/>
+            </wp:cNvGraphicFramePr>
+            <a:graphic xmlns:a="http://schemas.openxmlformats.org/drawingml/2006/main">
+              <a:graphicData uri="http://schemas.openxmlformats.org/drawingml/2006/picture">
+                <pic:pic xmlns:pic="http://schemas.openxmlformats.org/drawingml/2006/picture">
+                  <pic:nvPicPr>
+                    <pic:cNvPr id="19" name="Picture 19" descr="keyword-python"/>
+                    <pic:cNvPicPr>
+                      <a:picLocks noChangeAspect="1"/>
+                    </pic:cNvPicPr>
+                  </pic:nvPicPr>
+                  <pic:blipFill>
+                    <a:blip r:embed="rId22"/>
+                    <a:stretch>
+                      <a:fillRect/>
+                    </a:stretch>
+                  </pic:blipFill>
+                  <pic:spPr>
+                    <a:xfrm>
+                      <a:off x="0" y="0"/>
+                      <a:ext cx="5268595" cy="1521460"/>
+                    </a:xfrm>
+                    <a:prstGeom prst="rect">
+                      <a:avLst/>
+                    </a:prstGeom>
+                  </pic:spPr>
+                </pic:pic>
+              </a:graphicData>
+            </a:graphic>
+          </wp:inline>
+        </w:drawing>
+      </w:r>
+    </w:p>
+    <w:p>
+      <w:pPr>
+        <w:rPr>
+          <w:rFonts w:hint="default"/>
+          <w:b w:val="0"/>
+          <w:bCs w:val="0"/>
+          <w:i w:val="0"/>
+          <w:iCs w:val="0"/>
+          <w:sz w:val="24"/>
+          <w:szCs w:val="24"/>
+          <w:highlight w:val="none"/>
+          <w:lang w:val="en-US"/>
+        </w:rPr>
+      </w:pPr>
+    </w:p>
+    <w:p>
+      <w:pPr>
+        <w:rPr>
+          <w:rFonts w:hint="default"/>
+          <w:b w:val="0"/>
+          <w:bCs w:val="0"/>
+          <w:i w:val="0"/>
+          <w:iCs w:val="0"/>
+          <w:sz w:val="24"/>
+          <w:szCs w:val="24"/>
+          <w:highlight w:val="none"/>
+          <w:lang w:val="en-US"/>
+        </w:rPr>
+      </w:pPr>
+    </w:p>
+    <w:p>
+      <w:pPr>
+        <w:rPr>
+          <w:rFonts w:hint="default"/>
+          <w:b w:val="0"/>
+          <w:bCs w:val="0"/>
+          <w:i w:val="0"/>
+          <w:iCs w:val="0"/>
+          <w:sz w:val="24"/>
+          <w:szCs w:val="24"/>
+          <w:highlight w:val="none"/>
+          <w:lang w:val="en-US"/>
+        </w:rPr>
+      </w:pPr>
+    </w:p>
+    <w:p>
+      <w:pPr>
+        <w:rPr>
+          <w:rFonts w:hint="default"/>
+          <w:b w:val="0"/>
+          <w:bCs w:val="0"/>
+          <w:i w:val="0"/>
+          <w:iCs w:val="0"/>
+          <w:sz w:val="24"/>
+          <w:szCs w:val="24"/>
+          <w:highlight w:val="none"/>
+          <w:lang w:val="en-US"/>
+        </w:rPr>
+      </w:pPr>
+    </w:p>
+    <w:p>
+      <w:pPr>
+        <w:rPr>
+          <w:rFonts w:hint="default"/>
+          <w:b w:val="0"/>
+          <w:bCs w:val="0"/>
+          <w:i w:val="0"/>
+          <w:iCs w:val="0"/>
+          <w:sz w:val="24"/>
+          <w:szCs w:val="24"/>
+          <w:highlight w:val="none"/>
+          <w:lang w:val="en-US"/>
+        </w:rPr>
+      </w:pPr>
+    </w:p>
+    <w:p>
+      <w:pPr>
+        <w:rPr>
+          <w:rFonts w:hint="default"/>
+          <w:b w:val="0"/>
+          <w:bCs w:val="0"/>
+          <w:i w:val="0"/>
+          <w:iCs w:val="0"/>
+          <w:sz w:val="24"/>
+          <w:szCs w:val="24"/>
+          <w:highlight w:val="none"/>
+          <w:lang w:val="en-US"/>
+        </w:rPr>
+      </w:pPr>
+    </w:p>
+    <w:p>
+      <w:pPr>
+        <w:rPr>
+          <w:rFonts w:hint="default"/>
+          <w:b w:val="0"/>
+          <w:bCs w:val="0"/>
+          <w:i w:val="0"/>
+          <w:iCs w:val="0"/>
+          <w:sz w:val="24"/>
+          <w:szCs w:val="24"/>
+          <w:highlight w:val="none"/>
+          <w:lang w:val="en-US"/>
+        </w:rPr>
+      </w:pPr>
+    </w:p>
+    <w:p>
+      <w:pPr>
+        <w:rPr>
+          <w:rFonts w:hint="default"/>
+          <w:b w:val="0"/>
+          <w:bCs w:val="0"/>
+          <w:i w:val="0"/>
+          <w:iCs w:val="0"/>
+          <w:sz w:val="24"/>
+          <w:szCs w:val="24"/>
+          <w:highlight w:val="none"/>
+          <w:lang w:val="en-US"/>
+        </w:rPr>
+      </w:pPr>
+    </w:p>
+    <w:p>
+      <w:pPr>
+        <w:rPr>
+          <w:rFonts w:hint="default"/>
+          <w:b w:val="0"/>
+          <w:bCs w:val="0"/>
+          <w:i w:val="0"/>
+          <w:iCs w:val="0"/>
+          <w:sz w:val="24"/>
+          <w:szCs w:val="24"/>
+          <w:highlight w:val="none"/>
+          <w:lang w:val="en-US"/>
+        </w:rPr>
+      </w:pPr>
+    </w:p>
+    <w:p>
+      <w:pPr>
+        <w:rPr>
+          <w:rFonts w:hint="default"/>
+          <w:b w:val="0"/>
+          <w:bCs w:val="0"/>
+          <w:i w:val="0"/>
+          <w:iCs w:val="0"/>
+          <w:sz w:val="24"/>
+          <w:szCs w:val="24"/>
+          <w:highlight w:val="none"/>
+          <w:lang w:val="en-US"/>
+        </w:rPr>
+      </w:pPr>
+    </w:p>
+    <w:p>
+      <w:pPr>
+        <w:rPr>
+          <w:rFonts w:hint="default"/>
+          <w:b w:val="0"/>
+          <w:bCs w:val="0"/>
+          <w:i w:val="0"/>
+          <w:iCs w:val="0"/>
+          <w:sz w:val="24"/>
+          <w:szCs w:val="24"/>
+          <w:highlight w:val="none"/>
+          <w:lang w:val="en-US"/>
+        </w:rPr>
+      </w:pPr>
+    </w:p>
+    <w:p>
+      <w:pPr>
+        <w:rPr>
+          <w:rFonts w:hint="default"/>
+          <w:b w:val="0"/>
+          <w:bCs w:val="0"/>
+          <w:i w:val="0"/>
+          <w:iCs w:val="0"/>
+          <w:sz w:val="24"/>
+          <w:szCs w:val="24"/>
+          <w:highlight w:val="none"/>
+          <w:lang w:val="en-US"/>
+        </w:rPr>
+      </w:pPr>
+    </w:p>
+    <w:p>
+      <w:pPr>
+        <w:rPr>
+          <w:rFonts w:hint="default"/>
+          <w:b w:val="0"/>
+          <w:bCs w:val="0"/>
+          <w:i w:val="0"/>
+          <w:iCs w:val="0"/>
+          <w:sz w:val="24"/>
+          <w:szCs w:val="24"/>
+          <w:highlight w:val="none"/>
+          <w:lang w:val="en-US"/>
+        </w:rPr>
+      </w:pPr>
+    </w:p>
+    <w:p>
+      <w:pPr>
+        <w:rPr>
+          <w:rFonts w:hint="default"/>
+          <w:b/>
+          <w:bCs/>
+          <w:i/>
+          <w:iCs/>
+          <w:sz w:val="24"/>
+          <w:szCs w:val="24"/>
+          <w:highlight w:val="none"/>
+          <w:lang w:val="en-US"/>
+        </w:rPr>
+      </w:pPr>
+      <w:r>
+        <w:rPr>
+          <w:rFonts w:hint="default"/>
+          <w:b w:val="0"/>
+          <w:bCs w:val="0"/>
+          <w:i w:val="0"/>
+          <w:iCs w:val="0"/>
+          <w:sz w:val="24"/>
+          <w:szCs w:val="24"/>
+          <w:highlight w:val="none"/>
+          <w:lang w:val="en-US"/>
+        </w:rPr>
+        <w:t>Method signature with</w:t>
+      </w:r>
+      <w:r>
+        <w:rPr>
+          <w:rFonts w:hint="default"/>
+          <w:b/>
+          <w:bCs/>
+          <w:i/>
+          <w:iCs/>
+          <w:sz w:val="24"/>
+          <w:szCs w:val="24"/>
+          <w:highlight w:val="none"/>
+          <w:lang w:val="en-US"/>
+        </w:rPr>
+        <w:t xml:space="preserve"> / at the end of the method which </w:t>
+      </w:r>
+      <w:r>
+        <w:rPr>
+          <w:rFonts w:hint="default"/>
+          <w:b w:val="0"/>
+          <w:bCs w:val="0"/>
+          <w:i w:val="0"/>
+          <w:iCs w:val="0"/>
+          <w:sz w:val="24"/>
+          <w:szCs w:val="24"/>
+          <w:highlight w:val="none"/>
+          <w:lang w:val="en-US"/>
+        </w:rPr>
+        <w:t>means you invoke the method arguments</w:t>
+      </w:r>
+      <w:r>
+        <w:rPr>
+          <w:rFonts w:hint="default"/>
+          <w:b/>
+          <w:bCs/>
+          <w:i/>
+          <w:iCs/>
+          <w:sz w:val="24"/>
+          <w:szCs w:val="24"/>
+          <w:highlight w:val="none"/>
+          <w:lang w:val="en-US"/>
+        </w:rPr>
+        <w:t xml:space="preserve"> needs to pass in the positional value.</w:t>
+      </w:r>
+    </w:p>
+    <w:p>
+      <w:pPr>
+        <w:rPr>
+          <w:rFonts w:hint="default"/>
+          <w:b/>
+          <w:bCs/>
+          <w:i/>
+          <w:iCs/>
+          <w:sz w:val="24"/>
+          <w:szCs w:val="24"/>
+          <w:highlight w:val="none"/>
+          <w:lang w:val="en-US"/>
+        </w:rPr>
+      </w:pPr>
+      <w:r>
+        <w:rPr>
+          <w:rFonts w:hint="default"/>
+          <w:b/>
+          <w:bCs/>
+          <w:i/>
+          <w:iCs/>
+          <w:sz w:val="24"/>
+          <w:szCs w:val="24"/>
+          <w:highlight w:val="none"/>
+          <w:lang w:val="en-US"/>
+        </w:rPr>
+        <w:drawing>
+          <wp:inline distT="0" distB="0" distL="114300" distR="114300">
+            <wp:extent cx="5273040" cy="1774190"/>
+            <wp:effectExtent l="0" t="0" r="0" b="8890"/>
+            <wp:docPr id="21" name="Picture 21" descr="python-slash"/>
+            <wp:cNvGraphicFramePr>
+              <a:graphicFrameLocks xmlns:a="http://schemas.openxmlformats.org/drawingml/2006/main" noChangeAspect="1"/>
+            </wp:cNvGraphicFramePr>
+            <a:graphic xmlns:a="http://schemas.openxmlformats.org/drawingml/2006/main">
+              <a:graphicData uri="http://schemas.openxmlformats.org/drawingml/2006/picture">
+                <pic:pic xmlns:pic="http://schemas.openxmlformats.org/drawingml/2006/picture">
+                  <pic:nvPicPr>
+                    <pic:cNvPr id="21" name="Picture 21" descr="python-slash"/>
+                    <pic:cNvPicPr>
+                      <a:picLocks noChangeAspect="1"/>
+                    </pic:cNvPicPr>
+                  </pic:nvPicPr>
+                  <pic:blipFill>
+                    <a:blip r:embed="rId23"/>
+                    <a:stretch>
+                      <a:fillRect/>
+                    </a:stretch>
+                  </pic:blipFill>
+                  <pic:spPr>
+                    <a:xfrm>
+                      <a:off x="0" y="0"/>
+                      <a:ext cx="5273040" cy="1774190"/>
+                    </a:xfrm>
+                    <a:prstGeom prst="rect">
+                      <a:avLst/>
+                    </a:prstGeom>
+                  </pic:spPr>
+                </pic:pic>
+              </a:graphicData>
+            </a:graphic>
+          </wp:inline>
+        </w:drawing>
+      </w:r>
+    </w:p>
+    <w:p>
+      <w:pPr>
+        <w:rPr>
+          <w:rFonts w:hint="default"/>
+          <w:b w:val="0"/>
+          <w:bCs w:val="0"/>
+          <w:i w:val="0"/>
+          <w:iCs w:val="0"/>
+          <w:sz w:val="24"/>
+          <w:szCs w:val="24"/>
+          <w:highlight w:val="none"/>
+          <w:lang w:val="en-US"/>
+        </w:rPr>
+      </w:pPr>
+    </w:p>
+    <w:p>
+      <w:pPr>
+        <w:rPr>
+          <w:rFonts w:hint="default"/>
+          <w:b w:val="0"/>
+          <w:bCs w:val="0"/>
+          <w:i w:val="0"/>
+          <w:iCs w:val="0"/>
+          <w:sz w:val="24"/>
+          <w:szCs w:val="24"/>
+          <w:highlight w:val="none"/>
+          <w:lang w:val="en-US"/>
+        </w:rPr>
+      </w:pPr>
+    </w:p>
+    <w:p>
+      <w:pPr>
+        <w:rPr>
+          <w:rFonts w:hint="default"/>
+          <w:b w:val="0"/>
+          <w:bCs w:val="0"/>
+          <w:i w:val="0"/>
+          <w:iCs w:val="0"/>
+          <w:sz w:val="24"/>
+          <w:szCs w:val="24"/>
+          <w:highlight w:val="none"/>
+          <w:lang w:val="en-US"/>
+        </w:rPr>
+      </w:pPr>
+    </w:p>
+    <w:p>
+      <w:pPr>
+        <w:rPr>
+          <w:rFonts w:hint="default"/>
+          <w:b w:val="0"/>
+          <w:bCs w:val="0"/>
+          <w:i w:val="0"/>
+          <w:iCs w:val="0"/>
+          <w:sz w:val="24"/>
+          <w:szCs w:val="24"/>
+          <w:highlight w:val="none"/>
+          <w:lang w:val="en-US"/>
+        </w:rPr>
+      </w:pPr>
+      <w:r>
+        <w:rPr>
+          <w:rFonts w:hint="default"/>
+          <w:b w:val="0"/>
+          <w:bCs w:val="0"/>
+          <w:i w:val="0"/>
+          <w:iCs w:val="0"/>
+          <w:sz w:val="24"/>
+          <w:szCs w:val="24"/>
+          <w:highlight w:val="none"/>
+          <w:lang w:val="en-US"/>
+        </w:rPr>
+        <w:t xml:space="preserve">Method signature with </w:t>
+      </w:r>
+      <w:r>
+        <w:rPr>
+          <w:rFonts w:hint="default"/>
+          <w:b/>
+          <w:bCs/>
+          <w:i/>
+          <w:iCs/>
+          <w:sz w:val="24"/>
+          <w:szCs w:val="24"/>
+          <w:highlight w:val="none"/>
+          <w:lang w:val="en-US"/>
+        </w:rPr>
+        <w:t>*variable in the method</w:t>
+      </w:r>
+      <w:r>
+        <w:rPr>
+          <w:rFonts w:hint="default"/>
+          <w:b w:val="0"/>
+          <w:bCs w:val="0"/>
+          <w:i w:val="0"/>
+          <w:iCs w:val="0"/>
+          <w:sz w:val="24"/>
+          <w:szCs w:val="24"/>
+          <w:highlight w:val="none"/>
+          <w:lang w:val="en-US"/>
+        </w:rPr>
+        <w:t xml:space="preserve"> which means that value will be taken</w:t>
+      </w:r>
+      <w:r>
+        <w:rPr>
+          <w:rFonts w:hint="default"/>
+          <w:b/>
+          <w:bCs/>
+          <w:i/>
+          <w:iCs/>
+          <w:sz w:val="24"/>
+          <w:szCs w:val="24"/>
+          <w:highlight w:val="none"/>
+          <w:lang w:val="en-US"/>
+        </w:rPr>
+        <w:t xml:space="preserve"> as the tuple</w:t>
+      </w:r>
+      <w:r>
+        <w:rPr>
+          <w:rFonts w:hint="default"/>
+          <w:b w:val="0"/>
+          <w:bCs w:val="0"/>
+          <w:i w:val="0"/>
+          <w:iCs w:val="0"/>
+          <w:sz w:val="24"/>
+          <w:szCs w:val="24"/>
+          <w:highlight w:val="none"/>
+          <w:lang w:val="en-US"/>
+        </w:rPr>
+        <w:t>. While invoking the method you can enter as many values.</w:t>
+      </w:r>
+    </w:p>
+    <w:p>
+      <w:pPr>
+        <w:rPr>
+          <w:rFonts w:hint="default"/>
+          <w:b w:val="0"/>
+          <w:bCs w:val="0"/>
+          <w:i w:val="0"/>
+          <w:iCs w:val="0"/>
+          <w:sz w:val="24"/>
+          <w:szCs w:val="24"/>
+          <w:highlight w:val="none"/>
+          <w:lang w:val="en-US"/>
+        </w:rPr>
+      </w:pPr>
+      <w:r>
+        <w:rPr>
+          <w:rFonts w:hint="default"/>
+          <w:b w:val="0"/>
+          <w:bCs w:val="0"/>
+          <w:i w:val="0"/>
+          <w:iCs w:val="0"/>
+          <w:sz w:val="24"/>
+          <w:szCs w:val="24"/>
+          <w:highlight w:val="none"/>
+          <w:lang w:val="en-US"/>
+        </w:rPr>
+        <w:drawing>
+          <wp:inline distT="0" distB="0" distL="114300" distR="114300">
+            <wp:extent cx="5270500" cy="2197100"/>
+            <wp:effectExtent l="0" t="0" r="2540" b="12700"/>
+            <wp:docPr id="22" name="Picture 22" descr="tuple-python"/>
+            <wp:cNvGraphicFramePr>
+              <a:graphicFrameLocks xmlns:a="http://schemas.openxmlformats.org/drawingml/2006/main" noChangeAspect="1"/>
+            </wp:cNvGraphicFramePr>
+            <a:graphic xmlns:a="http://schemas.openxmlformats.org/drawingml/2006/main">
+              <a:graphicData uri="http://schemas.openxmlformats.org/drawingml/2006/picture">
+                <pic:pic xmlns:pic="http://schemas.openxmlformats.org/drawingml/2006/picture">
+                  <pic:nvPicPr>
+                    <pic:cNvPr id="22" name="Picture 22" descr="tuple-python"/>
+                    <pic:cNvPicPr>
+                      <a:picLocks noChangeAspect="1"/>
+                    </pic:cNvPicPr>
+                  </pic:nvPicPr>
+                  <pic:blipFill>
+                    <a:blip r:embed="rId24"/>
+                    <a:stretch>
+                      <a:fillRect/>
+                    </a:stretch>
+                  </pic:blipFill>
+                  <pic:spPr>
+                    <a:xfrm>
+                      <a:off x="0" y="0"/>
+                      <a:ext cx="5270500" cy="2197100"/>
+                    </a:xfrm>
+                    <a:prstGeom prst="rect">
+                      <a:avLst/>
+                    </a:prstGeom>
+                  </pic:spPr>
+                </pic:pic>
+              </a:graphicData>
+            </a:graphic>
+          </wp:inline>
+        </w:drawing>
+      </w:r>
+    </w:p>
+    <w:p>
+      <w:pPr>
+        <w:rPr>
+          <w:rFonts w:hint="default"/>
+          <w:b w:val="0"/>
+          <w:bCs w:val="0"/>
+          <w:i w:val="0"/>
+          <w:iCs w:val="0"/>
+          <w:sz w:val="24"/>
+          <w:szCs w:val="24"/>
+          <w:highlight w:val="none"/>
+          <w:lang w:val="en-US"/>
+        </w:rPr>
+      </w:pPr>
+    </w:p>
+    <w:p>
+      <w:pPr>
+        <w:rPr>
+          <w:rFonts w:hint="default"/>
+          <w:b w:val="0"/>
+          <w:bCs w:val="0"/>
+          <w:i w:val="0"/>
+          <w:iCs w:val="0"/>
+          <w:sz w:val="24"/>
+          <w:szCs w:val="24"/>
+          <w:highlight w:val="none"/>
+          <w:lang w:val="en-US"/>
+        </w:rPr>
+      </w:pPr>
+      <w:r>
+        <w:rPr>
+          <w:rFonts w:hint="default"/>
+          <w:b w:val="0"/>
+          <w:bCs w:val="0"/>
+          <w:i w:val="0"/>
+          <w:iCs w:val="0"/>
+          <w:sz w:val="24"/>
+          <w:szCs w:val="24"/>
+          <w:highlight w:val="none"/>
+          <w:lang w:val="en-US"/>
+        </w:rPr>
+        <w:t xml:space="preserve">Method signature with </w:t>
+      </w:r>
+      <w:r>
+        <w:rPr>
+          <w:rFonts w:hint="default"/>
+          <w:b/>
+          <w:bCs/>
+          <w:i/>
+          <w:iCs/>
+          <w:sz w:val="24"/>
+          <w:szCs w:val="24"/>
+          <w:highlight w:val="none"/>
+          <w:lang w:val="en-US"/>
+        </w:rPr>
+        <w:t>**variable in the method</w:t>
+      </w:r>
+      <w:r>
+        <w:rPr>
+          <w:rFonts w:hint="default"/>
+          <w:b w:val="0"/>
+          <w:bCs w:val="0"/>
+          <w:i w:val="0"/>
+          <w:iCs w:val="0"/>
+          <w:sz w:val="24"/>
+          <w:szCs w:val="24"/>
+          <w:highlight w:val="none"/>
+          <w:lang w:val="en-US"/>
+        </w:rPr>
+        <w:t xml:space="preserve"> which means that </w:t>
+      </w:r>
+      <w:r>
+        <w:rPr>
+          <w:rFonts w:hint="default"/>
+          <w:b/>
+          <w:bCs/>
+          <w:i/>
+          <w:iCs/>
+          <w:sz w:val="24"/>
+          <w:szCs w:val="24"/>
+          <w:highlight w:val="none"/>
+          <w:lang w:val="en-US"/>
+        </w:rPr>
+        <w:t>value be takes as the dict</w:t>
+      </w:r>
+      <w:r>
+        <w:rPr>
+          <w:rFonts w:hint="default"/>
+          <w:b w:val="0"/>
+          <w:bCs w:val="0"/>
+          <w:i w:val="0"/>
+          <w:iCs w:val="0"/>
+          <w:sz w:val="24"/>
+          <w:szCs w:val="24"/>
+          <w:highlight w:val="none"/>
+          <w:lang w:val="en-US"/>
+        </w:rPr>
+        <w:t xml:space="preserve">. While invoking the method you need to </w:t>
+      </w:r>
+      <w:r>
+        <w:rPr>
+          <w:rFonts w:hint="default"/>
+          <w:b/>
+          <w:bCs/>
+          <w:i/>
+          <w:iCs/>
+          <w:sz w:val="24"/>
+          <w:szCs w:val="24"/>
+          <w:highlight w:val="none"/>
+          <w:lang w:val="en-US"/>
+        </w:rPr>
+        <w:t>pass the value</w:t>
+      </w:r>
+      <w:r>
+        <w:rPr>
+          <w:rFonts w:hint="default"/>
+          <w:b w:val="0"/>
+          <w:bCs w:val="0"/>
+          <w:i w:val="0"/>
+          <w:iCs w:val="0"/>
+          <w:sz w:val="24"/>
+          <w:szCs w:val="24"/>
+          <w:highlight w:val="none"/>
+          <w:lang w:val="en-US"/>
+        </w:rPr>
+        <w:t xml:space="preserve"> In the form of </w:t>
+      </w:r>
+      <w:r>
+        <w:rPr>
+          <w:rFonts w:hint="default"/>
+          <w:b/>
+          <w:bCs/>
+          <w:i/>
+          <w:iCs/>
+          <w:sz w:val="24"/>
+          <w:szCs w:val="24"/>
+          <w:highlight w:val="none"/>
+          <w:lang w:val="en-US"/>
+        </w:rPr>
+        <w:t xml:space="preserve">key and value pair </w:t>
+      </w:r>
+      <w:r>
+        <w:rPr>
+          <w:rFonts w:hint="default"/>
+          <w:b w:val="0"/>
+          <w:bCs w:val="0"/>
+          <w:i w:val="0"/>
+          <w:iCs w:val="0"/>
+          <w:sz w:val="24"/>
+          <w:szCs w:val="24"/>
+          <w:highlight w:val="none"/>
+          <w:lang w:val="en-US"/>
+        </w:rPr>
+        <w:t>like parameter with argument in to it.</w:t>
+      </w:r>
+    </w:p>
+    <w:p>
+      <w:pPr>
+        <w:rPr>
+          <w:rFonts w:hint="default"/>
+          <w:b w:val="0"/>
+          <w:bCs w:val="0"/>
+          <w:i w:val="0"/>
+          <w:iCs w:val="0"/>
+          <w:sz w:val="24"/>
+          <w:szCs w:val="24"/>
+          <w:highlight w:val="none"/>
+          <w:lang w:val="en-US"/>
+        </w:rPr>
+      </w:pPr>
+      <w:r>
+        <w:rPr>
+          <w:rFonts w:hint="default"/>
+          <w:b w:val="0"/>
+          <w:bCs w:val="0"/>
+          <w:i w:val="0"/>
+          <w:iCs w:val="0"/>
+          <w:sz w:val="24"/>
+          <w:szCs w:val="24"/>
+          <w:highlight w:val="none"/>
+          <w:lang w:val="en-US"/>
+        </w:rPr>
+        <w:drawing>
+          <wp:inline distT="0" distB="0" distL="114300" distR="114300">
+            <wp:extent cx="5271135" cy="1809115"/>
+            <wp:effectExtent l="0" t="0" r="1905" b="4445"/>
+            <wp:docPr id="23" name="Picture 23" descr="python-dict"/>
+            <wp:cNvGraphicFramePr>
+              <a:graphicFrameLocks xmlns:a="http://schemas.openxmlformats.org/drawingml/2006/main" noChangeAspect="1"/>
+            </wp:cNvGraphicFramePr>
+            <a:graphic xmlns:a="http://schemas.openxmlformats.org/drawingml/2006/main">
+              <a:graphicData uri="http://schemas.openxmlformats.org/drawingml/2006/picture">
+                <pic:pic xmlns:pic="http://schemas.openxmlformats.org/drawingml/2006/picture">
+                  <pic:nvPicPr>
+                    <pic:cNvPr id="23" name="Picture 23" descr="python-dict"/>
+                    <pic:cNvPicPr>
+                      <a:picLocks noChangeAspect="1"/>
+                    </pic:cNvPicPr>
+                  </pic:nvPicPr>
+                  <pic:blipFill>
+                    <a:blip r:embed="rId25"/>
+                    <a:stretch>
+                      <a:fillRect/>
+                    </a:stretch>
+                  </pic:blipFill>
+                  <pic:spPr>
+                    <a:xfrm>
+                      <a:off x="0" y="0"/>
+                      <a:ext cx="5271135" cy="1809115"/>
+                    </a:xfrm>
+                    <a:prstGeom prst="rect">
+                      <a:avLst/>
+                    </a:prstGeom>
+                  </pic:spPr>
+                </pic:pic>
+              </a:graphicData>
+            </a:graphic>
+          </wp:inline>
+        </w:drawing>
+      </w:r>
+    </w:p>
+    <w:p>
+      <w:pPr>
+        <w:rPr>
+          <w:rFonts w:hint="default"/>
+          <w:b w:val="0"/>
+          <w:bCs w:val="0"/>
+          <w:i w:val="0"/>
+          <w:iCs w:val="0"/>
+          <w:sz w:val="24"/>
+          <w:szCs w:val="24"/>
+          <w:highlight w:val="none"/>
+          <w:lang w:val="en-US"/>
+        </w:rPr>
+      </w:pPr>
+    </w:p>
+    <w:p>
+      <w:pPr>
+        <w:rPr>
+          <w:rFonts w:hint="default"/>
+          <w:b w:val="0"/>
+          <w:bCs w:val="0"/>
+          <w:i w:val="0"/>
+          <w:iCs w:val="0"/>
+          <w:sz w:val="24"/>
+          <w:szCs w:val="24"/>
+          <w:highlight w:val="none"/>
+          <w:lang w:val="en-US"/>
+        </w:rPr>
+      </w:pPr>
+    </w:p>
+    <w:p>
+      <w:pPr>
+        <w:rPr>
+          <w:rFonts w:hint="default"/>
+          <w:b w:val="0"/>
+          <w:bCs w:val="0"/>
+          <w:i w:val="0"/>
+          <w:iCs w:val="0"/>
+          <w:sz w:val="24"/>
+          <w:szCs w:val="24"/>
+          <w:highlight w:val="none"/>
+          <w:lang w:val="en-US"/>
+        </w:rPr>
+      </w:pPr>
+    </w:p>
+    <w:p>
+      <w:pPr>
+        <w:rPr>
+          <w:rFonts w:hint="default"/>
+          <w:b w:val="0"/>
+          <w:bCs w:val="0"/>
+          <w:i w:val="0"/>
+          <w:iCs w:val="0"/>
+          <w:sz w:val="28"/>
+          <w:szCs w:val="28"/>
+          <w:highlight w:val="none"/>
+          <w:lang w:val="en-US"/>
+        </w:rPr>
+      </w:pPr>
+      <w:r>
+        <w:rPr>
+          <w:rFonts w:hint="default"/>
+          <w:b w:val="0"/>
+          <w:bCs w:val="0"/>
+          <w:i w:val="0"/>
+          <w:iCs w:val="0"/>
+          <w:sz w:val="28"/>
+          <w:szCs w:val="28"/>
+          <w:highlight w:val="none"/>
+          <w:lang w:val="en-US"/>
+        </w:rPr>
+        <w:t xml:space="preserve">   </w:t>
+      </w:r>
+    </w:p>
+    <w:p>
+      <w:pPr>
+        <w:rPr>
+          <w:rFonts w:hint="default"/>
+          <w:b/>
+          <w:bCs/>
+          <w:i/>
+          <w:iCs/>
+          <w:sz w:val="28"/>
+          <w:szCs w:val="28"/>
+          <w:highlight w:val="yellow"/>
+          <w:lang w:val="en-US"/>
+        </w:rPr>
+      </w:pPr>
+      <w:r>
+        <w:rPr>
+          <w:rFonts w:hint="default"/>
+          <w:b/>
+          <w:bCs/>
+          <w:i/>
+          <w:iCs/>
+          <w:sz w:val="28"/>
+          <w:szCs w:val="28"/>
+          <w:highlight w:val="yellow"/>
+          <w:lang w:val="en-US"/>
+        </w:rPr>
+        <w:t xml:space="preserve">    Try , except, Finally and raise </w:t>
+      </w:r>
+    </w:p>
+    <w:p>
+      <w:pPr>
+        <w:rPr>
+          <w:rFonts w:hint="default"/>
+          <w:b/>
+          <w:bCs/>
+          <w:i/>
+          <w:iCs/>
+          <w:sz w:val="28"/>
+          <w:szCs w:val="28"/>
+          <w:highlight w:val="none"/>
+          <w:lang w:val="en-US"/>
+        </w:rPr>
+      </w:pPr>
+    </w:p>
+    <w:p>
+      <w:pPr>
+        <w:rPr>
+          <w:rFonts w:hint="default"/>
+          <w:b w:val="0"/>
+          <w:bCs w:val="0"/>
+          <w:i w:val="0"/>
+          <w:iCs w:val="0"/>
+          <w:sz w:val="24"/>
+          <w:szCs w:val="24"/>
+          <w:highlight w:val="none"/>
+          <w:lang w:val="en-US"/>
+        </w:rPr>
+      </w:pPr>
+      <w:r>
+        <w:rPr>
+          <w:rFonts w:hint="default"/>
+          <w:b w:val="0"/>
+          <w:bCs w:val="0"/>
+          <w:i w:val="0"/>
+          <w:iCs w:val="0"/>
+          <w:sz w:val="24"/>
+          <w:szCs w:val="24"/>
+          <w:highlight w:val="none"/>
+          <w:lang w:val="en-US"/>
+        </w:rPr>
+        <w:t xml:space="preserve">In the </w:t>
+      </w:r>
+      <w:r>
+        <w:rPr>
+          <w:rFonts w:hint="default"/>
+          <w:b/>
+          <w:bCs/>
+          <w:i/>
+          <w:iCs/>
+          <w:sz w:val="24"/>
+          <w:szCs w:val="24"/>
+          <w:highlight w:val="none"/>
+          <w:lang w:val="en-US"/>
+        </w:rPr>
+        <w:t>try block</w:t>
+      </w:r>
+      <w:r>
+        <w:rPr>
+          <w:rFonts w:hint="default"/>
+          <w:b w:val="0"/>
+          <w:bCs w:val="0"/>
+          <w:i w:val="0"/>
+          <w:iCs w:val="0"/>
+          <w:sz w:val="24"/>
+          <w:szCs w:val="24"/>
+          <w:highlight w:val="none"/>
+          <w:lang w:val="en-US"/>
+        </w:rPr>
+        <w:t xml:space="preserve"> execute</w:t>
+      </w:r>
+      <w:r>
+        <w:rPr>
+          <w:rFonts w:hint="default"/>
+          <w:b/>
+          <w:bCs/>
+          <w:i/>
+          <w:iCs/>
+          <w:sz w:val="24"/>
+          <w:szCs w:val="24"/>
+          <w:highlight w:val="none"/>
+          <w:lang w:val="en-US"/>
+        </w:rPr>
+        <w:t xml:space="preserve"> your program logic</w:t>
+      </w:r>
+      <w:r>
+        <w:rPr>
+          <w:rFonts w:hint="default"/>
+          <w:b w:val="0"/>
+          <w:bCs w:val="0"/>
+          <w:i w:val="0"/>
+          <w:iCs w:val="0"/>
+          <w:sz w:val="24"/>
+          <w:szCs w:val="24"/>
+          <w:highlight w:val="none"/>
+          <w:lang w:val="en-US"/>
+        </w:rPr>
+        <w:t xml:space="preserve"> and if any </w:t>
+      </w:r>
+      <w:r>
+        <w:rPr>
+          <w:rFonts w:hint="default"/>
+          <w:b/>
+          <w:bCs/>
+          <w:i/>
+          <w:iCs/>
+          <w:sz w:val="24"/>
+          <w:szCs w:val="24"/>
+          <w:highlight w:val="none"/>
+          <w:lang w:val="en-US"/>
+        </w:rPr>
+        <w:t>exception occurs</w:t>
+      </w:r>
+      <w:r>
+        <w:rPr>
+          <w:rFonts w:hint="default"/>
+          <w:b w:val="0"/>
+          <w:bCs w:val="0"/>
+          <w:i w:val="0"/>
+          <w:iCs w:val="0"/>
+          <w:sz w:val="24"/>
+          <w:szCs w:val="24"/>
+          <w:highlight w:val="none"/>
+          <w:lang w:val="en-US"/>
+        </w:rPr>
+        <w:t xml:space="preserve"> it will be </w:t>
+      </w:r>
+      <w:r>
+        <w:rPr>
+          <w:rFonts w:hint="default"/>
+          <w:b/>
+          <w:bCs/>
+          <w:i/>
+          <w:iCs/>
+          <w:sz w:val="24"/>
+          <w:szCs w:val="24"/>
+          <w:highlight w:val="none"/>
+          <w:lang w:val="en-US"/>
+        </w:rPr>
+        <w:t>capture in the except block</w:t>
+      </w:r>
+      <w:r>
+        <w:rPr>
+          <w:rFonts w:hint="default"/>
+          <w:b w:val="0"/>
+          <w:bCs w:val="0"/>
+          <w:i w:val="0"/>
+          <w:iCs w:val="0"/>
+          <w:sz w:val="24"/>
+          <w:szCs w:val="24"/>
+          <w:highlight w:val="none"/>
+          <w:lang w:val="en-US"/>
+        </w:rPr>
+        <w:t xml:space="preserve"> and </w:t>
+      </w:r>
+      <w:r>
+        <w:rPr>
+          <w:rFonts w:hint="default"/>
+          <w:b/>
+          <w:bCs/>
+          <w:i/>
+          <w:iCs/>
+          <w:sz w:val="24"/>
+          <w:szCs w:val="24"/>
+          <w:highlight w:val="none"/>
+          <w:lang w:val="en-US"/>
+        </w:rPr>
+        <w:t>finally</w:t>
+      </w:r>
+      <w:r>
+        <w:rPr>
+          <w:rFonts w:hint="default"/>
+          <w:b w:val="0"/>
+          <w:bCs w:val="0"/>
+          <w:i w:val="0"/>
+          <w:iCs w:val="0"/>
+          <w:sz w:val="24"/>
+          <w:szCs w:val="24"/>
+          <w:highlight w:val="none"/>
+          <w:lang w:val="en-US"/>
+        </w:rPr>
+        <w:t xml:space="preserve"> will be execute</w:t>
+      </w:r>
+      <w:r>
+        <w:rPr>
+          <w:rFonts w:hint="default"/>
+          <w:b/>
+          <w:bCs/>
+          <w:i/>
+          <w:iCs/>
+          <w:sz w:val="24"/>
+          <w:szCs w:val="24"/>
+          <w:highlight w:val="none"/>
+          <w:lang w:val="en-US"/>
+        </w:rPr>
+        <w:t xml:space="preserve"> no matter exception occurred or logic worked</w:t>
+      </w:r>
+      <w:r>
+        <w:rPr>
+          <w:rFonts w:hint="default"/>
+          <w:b w:val="0"/>
+          <w:bCs w:val="0"/>
+          <w:i w:val="0"/>
+          <w:iCs w:val="0"/>
+          <w:sz w:val="24"/>
+          <w:szCs w:val="24"/>
+          <w:highlight w:val="none"/>
+          <w:lang w:val="en-US"/>
+        </w:rPr>
+        <w:t xml:space="preserve"> .</w:t>
+      </w:r>
+    </w:p>
+    <w:p>
+      <w:pPr>
+        <w:rPr>
+          <w:rFonts w:hint="default"/>
+          <w:b w:val="0"/>
+          <w:bCs w:val="0"/>
+          <w:i w:val="0"/>
+          <w:iCs w:val="0"/>
+          <w:sz w:val="24"/>
+          <w:szCs w:val="24"/>
+          <w:highlight w:val="none"/>
+          <w:lang w:val="en-US"/>
+        </w:rPr>
+      </w:pPr>
+    </w:p>
+    <w:p>
+      <w:pPr>
+        <w:rPr>
+          <w:rFonts w:hint="default"/>
+          <w:b w:val="0"/>
+          <w:bCs w:val="0"/>
+          <w:i w:val="0"/>
+          <w:iCs w:val="0"/>
+          <w:sz w:val="24"/>
+          <w:szCs w:val="24"/>
+          <w:highlight w:val="none"/>
+          <w:lang w:val="en-US"/>
+        </w:rPr>
+      </w:pPr>
+      <w:r>
+        <w:rPr>
+          <w:rFonts w:hint="default"/>
+          <w:b w:val="0"/>
+          <w:bCs w:val="0"/>
+          <w:i w:val="0"/>
+          <w:iCs w:val="0"/>
+          <w:sz w:val="24"/>
+          <w:szCs w:val="24"/>
+          <w:highlight w:val="none"/>
+          <w:lang w:val="en-US"/>
+        </w:rPr>
+        <w:drawing>
+          <wp:inline distT="0" distB="0" distL="114300" distR="114300">
+            <wp:extent cx="5272405" cy="4448175"/>
+            <wp:effectExtent l="0" t="0" r="635" b="1905"/>
+            <wp:docPr id="24" name="Picture 24" descr="try-except-finally"/>
+            <wp:cNvGraphicFramePr>
+              <a:graphicFrameLocks xmlns:a="http://schemas.openxmlformats.org/drawingml/2006/main" noChangeAspect="1"/>
+            </wp:cNvGraphicFramePr>
+            <a:graphic xmlns:a="http://schemas.openxmlformats.org/drawingml/2006/main">
+              <a:graphicData uri="http://schemas.openxmlformats.org/drawingml/2006/picture">
+                <pic:pic xmlns:pic="http://schemas.openxmlformats.org/drawingml/2006/picture">
+                  <pic:nvPicPr>
+                    <pic:cNvPr id="24" name="Picture 24" descr="try-except-finally"/>
+                    <pic:cNvPicPr>
+                      <a:picLocks noChangeAspect="1"/>
+                    </pic:cNvPicPr>
+                  </pic:nvPicPr>
+                  <pic:blipFill>
+                    <a:blip r:embed="rId26"/>
+                    <a:stretch>
+                      <a:fillRect/>
+                    </a:stretch>
+                  </pic:blipFill>
+                  <pic:spPr>
+                    <a:xfrm>
+                      <a:off x="0" y="0"/>
+                      <a:ext cx="5272405" cy="4448175"/>
+                    </a:xfrm>
+                    <a:prstGeom prst="rect">
+                      <a:avLst/>
+                    </a:prstGeom>
+                  </pic:spPr>
+                </pic:pic>
+              </a:graphicData>
+            </a:graphic>
+          </wp:inline>
+        </w:drawing>
+      </w:r>
+    </w:p>
+    <w:p>
+      <w:pPr>
+        <w:rPr>
+          <w:rFonts w:hint="default"/>
+          <w:b w:val="0"/>
+          <w:bCs w:val="0"/>
+          <w:i w:val="0"/>
+          <w:iCs w:val="0"/>
+          <w:sz w:val="24"/>
+          <w:szCs w:val="24"/>
+          <w:highlight w:val="none"/>
+          <w:lang w:val="en-US"/>
+        </w:rPr>
+      </w:pPr>
+    </w:p>
+    <w:p>
+      <w:pPr>
+        <w:rPr>
+          <w:rFonts w:hint="default"/>
+          <w:b w:val="0"/>
+          <w:bCs w:val="0"/>
+          <w:i w:val="0"/>
+          <w:iCs w:val="0"/>
+          <w:sz w:val="24"/>
+          <w:szCs w:val="24"/>
+          <w:highlight w:val="none"/>
+          <w:lang w:val="en-US"/>
+        </w:rPr>
+      </w:pPr>
+    </w:p>
+    <w:p>
+      <w:pPr>
+        <w:rPr>
+          <w:rFonts w:hint="default"/>
+          <w:b w:val="0"/>
+          <w:bCs w:val="0"/>
+          <w:i w:val="0"/>
+          <w:iCs w:val="0"/>
+          <w:sz w:val="24"/>
+          <w:szCs w:val="24"/>
+          <w:highlight w:val="none"/>
+          <w:lang w:val="en-US"/>
+        </w:rPr>
+      </w:pPr>
+    </w:p>
+    <w:p>
+      <w:pPr>
+        <w:rPr>
+          <w:rFonts w:hint="default"/>
+          <w:b w:val="0"/>
+          <w:bCs w:val="0"/>
+          <w:i w:val="0"/>
+          <w:iCs w:val="0"/>
+          <w:sz w:val="24"/>
+          <w:szCs w:val="24"/>
+          <w:highlight w:val="none"/>
+          <w:lang w:val="en-US"/>
+        </w:rPr>
+      </w:pPr>
+    </w:p>
+    <w:p>
+      <w:pPr>
+        <w:rPr>
+          <w:rFonts w:hint="default"/>
+          <w:b w:val="0"/>
+          <w:bCs w:val="0"/>
+          <w:i w:val="0"/>
+          <w:iCs w:val="0"/>
+          <w:sz w:val="24"/>
+          <w:szCs w:val="24"/>
+          <w:highlight w:val="none"/>
+          <w:lang w:val="en-US"/>
+        </w:rPr>
+      </w:pPr>
+    </w:p>
+    <w:p>
+      <w:pPr>
+        <w:rPr>
+          <w:rFonts w:hint="default"/>
+          <w:b w:val="0"/>
+          <w:bCs w:val="0"/>
+          <w:i w:val="0"/>
+          <w:iCs w:val="0"/>
+          <w:sz w:val="24"/>
+          <w:szCs w:val="24"/>
+          <w:highlight w:val="none"/>
+          <w:lang w:val="en-US"/>
+        </w:rPr>
+      </w:pPr>
+    </w:p>
+    <w:p>
+      <w:pPr>
+        <w:rPr>
+          <w:rFonts w:hint="default"/>
+          <w:b w:val="0"/>
+          <w:bCs w:val="0"/>
+          <w:i w:val="0"/>
+          <w:iCs w:val="0"/>
+          <w:sz w:val="24"/>
+          <w:szCs w:val="24"/>
+          <w:highlight w:val="none"/>
+          <w:lang w:val="en-US"/>
+        </w:rPr>
+      </w:pPr>
+    </w:p>
+    <w:p>
+      <w:pPr>
+        <w:rPr>
+          <w:rFonts w:hint="default"/>
+          <w:b w:val="0"/>
+          <w:bCs w:val="0"/>
+          <w:i w:val="0"/>
+          <w:iCs w:val="0"/>
+          <w:sz w:val="24"/>
+          <w:szCs w:val="24"/>
+          <w:highlight w:val="none"/>
+          <w:lang w:val="en-US"/>
+        </w:rPr>
+      </w:pPr>
+    </w:p>
+    <w:p>
+      <w:pPr>
+        <w:rPr>
+          <w:rFonts w:hint="default"/>
+          <w:b w:val="0"/>
+          <w:bCs w:val="0"/>
+          <w:i w:val="0"/>
+          <w:iCs w:val="0"/>
+          <w:sz w:val="24"/>
+          <w:szCs w:val="24"/>
+          <w:highlight w:val="none"/>
+          <w:lang w:val="en-US"/>
+        </w:rPr>
+      </w:pPr>
+    </w:p>
+    <w:p>
+      <w:pPr>
+        <w:rPr>
+          <w:rFonts w:hint="default"/>
+          <w:b w:val="0"/>
+          <w:bCs w:val="0"/>
+          <w:i w:val="0"/>
+          <w:iCs w:val="0"/>
+          <w:sz w:val="24"/>
+          <w:szCs w:val="24"/>
+          <w:highlight w:val="none"/>
+          <w:lang w:val="en-US"/>
+        </w:rPr>
+      </w:pPr>
+    </w:p>
+    <w:p>
+      <w:pPr>
+        <w:rPr>
+          <w:rFonts w:hint="default"/>
+          <w:b w:val="0"/>
+          <w:bCs w:val="0"/>
+          <w:i w:val="0"/>
+          <w:iCs w:val="0"/>
+          <w:sz w:val="24"/>
+          <w:szCs w:val="24"/>
+          <w:highlight w:val="none"/>
+          <w:lang w:val="en-US"/>
+        </w:rPr>
+      </w:pPr>
+    </w:p>
+    <w:p>
+      <w:pPr>
+        <w:rPr>
+          <w:rFonts w:hint="default"/>
+          <w:b w:val="0"/>
+          <w:bCs w:val="0"/>
+          <w:i w:val="0"/>
+          <w:iCs w:val="0"/>
+          <w:sz w:val="24"/>
+          <w:szCs w:val="24"/>
+          <w:highlight w:val="none"/>
+          <w:lang w:val="en-US"/>
+        </w:rPr>
+      </w:pPr>
+    </w:p>
+    <w:p>
+      <w:pPr>
+        <w:rPr>
+          <w:rFonts w:hint="default"/>
+          <w:b w:val="0"/>
+          <w:bCs w:val="0"/>
+          <w:i w:val="0"/>
+          <w:iCs w:val="0"/>
+          <w:sz w:val="24"/>
+          <w:szCs w:val="24"/>
+          <w:highlight w:val="none"/>
+          <w:lang w:val="en-US"/>
+        </w:rPr>
+      </w:pPr>
+    </w:p>
+    <w:p>
+      <w:pPr>
+        <w:rPr>
+          <w:rFonts w:hint="default"/>
+          <w:b w:val="0"/>
+          <w:bCs w:val="0"/>
+          <w:i w:val="0"/>
+          <w:iCs w:val="0"/>
+          <w:sz w:val="24"/>
+          <w:szCs w:val="24"/>
+          <w:highlight w:val="none"/>
+          <w:lang w:val="en-US"/>
+        </w:rPr>
+      </w:pPr>
+    </w:p>
+    <w:p>
+      <w:pPr>
+        <w:rPr>
+          <w:rFonts w:hint="default"/>
+          <w:b w:val="0"/>
+          <w:bCs w:val="0"/>
+          <w:i w:val="0"/>
+          <w:iCs w:val="0"/>
+          <w:sz w:val="24"/>
+          <w:szCs w:val="24"/>
+          <w:highlight w:val="none"/>
+          <w:lang w:val="en-US"/>
+        </w:rPr>
+      </w:pPr>
+    </w:p>
+    <w:p>
+      <w:pPr>
+        <w:rPr>
+          <w:rFonts w:hint="default"/>
+          <w:b w:val="0"/>
+          <w:bCs w:val="0"/>
+          <w:i w:val="0"/>
+          <w:iCs w:val="0"/>
+          <w:sz w:val="24"/>
+          <w:szCs w:val="24"/>
+          <w:highlight w:val="none"/>
+          <w:lang w:val="en-US"/>
+        </w:rPr>
+      </w:pPr>
+    </w:p>
+    <w:p>
+      <w:pPr>
+        <w:rPr>
+          <w:rFonts w:hint="default"/>
+          <w:b w:val="0"/>
+          <w:bCs w:val="0"/>
+          <w:i w:val="0"/>
+          <w:iCs w:val="0"/>
+          <w:sz w:val="24"/>
+          <w:szCs w:val="24"/>
+          <w:highlight w:val="none"/>
+          <w:lang w:val="en-US"/>
+        </w:rPr>
+      </w:pPr>
+    </w:p>
+    <w:p>
+      <w:pPr>
+        <w:rPr>
+          <w:rFonts w:hint="default"/>
+          <w:b/>
+          <w:bCs/>
+          <w:i/>
+          <w:iCs/>
+          <w:sz w:val="24"/>
+          <w:szCs w:val="24"/>
+          <w:highlight w:val="yellow"/>
+          <w:lang w:val="en-US"/>
+        </w:rPr>
+      </w:pPr>
+      <w:r>
+        <w:rPr>
+          <w:rFonts w:hint="default"/>
+          <w:b/>
+          <w:bCs/>
+          <w:i/>
+          <w:iCs/>
+          <w:sz w:val="24"/>
+          <w:szCs w:val="24"/>
+          <w:highlight w:val="yellow"/>
+          <w:lang w:val="en-US"/>
+        </w:rPr>
+        <w:t>Raise means throwing a custom exception :</w:t>
+      </w:r>
+    </w:p>
+    <w:p>
+      <w:pPr>
+        <w:rPr>
+          <w:rFonts w:hint="default"/>
+          <w:b w:val="0"/>
+          <w:bCs w:val="0"/>
+          <w:i w:val="0"/>
+          <w:iCs w:val="0"/>
+          <w:sz w:val="24"/>
+          <w:szCs w:val="24"/>
+          <w:highlight w:val="none"/>
+          <w:lang w:val="en-US"/>
+        </w:rPr>
+      </w:pPr>
+    </w:p>
+    <w:p>
+      <w:pPr>
+        <w:rPr>
+          <w:rFonts w:hint="default"/>
+          <w:b w:val="0"/>
+          <w:bCs w:val="0"/>
+          <w:i w:val="0"/>
+          <w:iCs w:val="0"/>
+          <w:sz w:val="24"/>
+          <w:szCs w:val="24"/>
+          <w:highlight w:val="none"/>
+          <w:lang w:val="en-US"/>
+        </w:rPr>
+      </w:pPr>
+      <w:r>
+        <w:rPr>
+          <w:rFonts w:hint="default"/>
+          <w:b w:val="0"/>
+          <w:bCs w:val="0"/>
+          <w:i w:val="0"/>
+          <w:iCs w:val="0"/>
+          <w:sz w:val="24"/>
+          <w:szCs w:val="24"/>
+          <w:highlight w:val="none"/>
+          <w:lang w:val="en-US"/>
+        </w:rPr>
+        <w:drawing>
+          <wp:inline distT="0" distB="0" distL="114300" distR="114300">
+            <wp:extent cx="5267960" cy="4311015"/>
+            <wp:effectExtent l="0" t="0" r="5080" b="1905"/>
+            <wp:docPr id="26" name="Picture 26" descr="cutsom-exception"/>
+            <wp:cNvGraphicFramePr>
+              <a:graphicFrameLocks xmlns:a="http://schemas.openxmlformats.org/drawingml/2006/main" noChangeAspect="1"/>
+            </wp:cNvGraphicFramePr>
+            <a:graphic xmlns:a="http://schemas.openxmlformats.org/drawingml/2006/main">
+              <a:graphicData uri="http://schemas.openxmlformats.org/drawingml/2006/picture">
+                <pic:pic xmlns:pic="http://schemas.openxmlformats.org/drawingml/2006/picture">
+                  <pic:nvPicPr>
+                    <pic:cNvPr id="26" name="Picture 26" descr="cutsom-exception"/>
+                    <pic:cNvPicPr>
+                      <a:picLocks noChangeAspect="1"/>
+                    </pic:cNvPicPr>
+                  </pic:nvPicPr>
+                  <pic:blipFill>
+                    <a:blip r:embed="rId27"/>
+                    <a:stretch>
+                      <a:fillRect/>
+                    </a:stretch>
+                  </pic:blipFill>
+                  <pic:spPr>
+                    <a:xfrm>
+                      <a:off x="0" y="0"/>
+                      <a:ext cx="5267960" cy="4311015"/>
+                    </a:xfrm>
+                    <a:prstGeom prst="rect">
+                      <a:avLst/>
+                    </a:prstGeom>
+                  </pic:spPr>
+                </pic:pic>
+              </a:graphicData>
+            </a:graphic>
+          </wp:inline>
+        </w:drawing>
+      </w:r>
+      <w:bookmarkStart w:id="0" w:name="_GoBack"/>
+      <w:bookmarkEnd w:id="0"/>
     </w:p>
     <w:p>
       <w:pPr>

</xml_diff>

<commit_message>
scopes , main method , enum, with keyword
</commit_message>
<xml_diff>
--- a/Core-Python.docx
+++ b/Core-Python.docx
@@ -6105,6 +6105,2198 @@
           </wp:inline>
         </w:drawing>
       </w:r>
+    </w:p>
+    <w:p>
+      <w:pPr>
+        <w:rPr>
+          <w:rFonts w:hint="default"/>
+          <w:b w:val="0"/>
+          <w:bCs w:val="0"/>
+          <w:i w:val="0"/>
+          <w:iCs w:val="0"/>
+          <w:sz w:val="28"/>
+          <w:szCs w:val="28"/>
+          <w:highlight w:val="none"/>
+          <w:lang w:val="en-US"/>
+        </w:rPr>
+      </w:pPr>
+    </w:p>
+    <w:p>
+      <w:pPr>
+        <w:rPr>
+          <w:rFonts w:hint="default"/>
+          <w:b w:val="0"/>
+          <w:bCs w:val="0"/>
+          <w:i w:val="0"/>
+          <w:iCs w:val="0"/>
+          <w:sz w:val="28"/>
+          <w:szCs w:val="28"/>
+          <w:highlight w:val="none"/>
+          <w:lang w:val="en-US"/>
+        </w:rPr>
+      </w:pPr>
+    </w:p>
+    <w:p>
+      <w:pPr>
+        <w:rPr>
+          <w:rFonts w:hint="default"/>
+          <w:b w:val="0"/>
+          <w:bCs w:val="0"/>
+          <w:i w:val="0"/>
+          <w:iCs w:val="0"/>
+          <w:sz w:val="28"/>
+          <w:szCs w:val="28"/>
+          <w:highlight w:val="none"/>
+          <w:lang w:val="en-US"/>
+        </w:rPr>
+      </w:pPr>
+    </w:p>
+    <w:p>
+      <w:pPr>
+        <w:rPr>
+          <w:rFonts w:hint="default"/>
+          <w:b w:val="0"/>
+          <w:bCs w:val="0"/>
+          <w:i w:val="0"/>
+          <w:iCs w:val="0"/>
+          <w:sz w:val="28"/>
+          <w:szCs w:val="28"/>
+          <w:highlight w:val="none"/>
+          <w:lang w:val="en-US"/>
+        </w:rPr>
+      </w:pPr>
+    </w:p>
+    <w:p>
+      <w:pPr>
+        <w:ind w:firstLine="1687" w:firstLineChars="600"/>
+        <w:rPr>
+          <w:rFonts w:hint="default"/>
+          <w:b/>
+          <w:bCs/>
+          <w:i/>
+          <w:iCs/>
+          <w:sz w:val="28"/>
+          <w:szCs w:val="28"/>
+          <w:highlight w:val="yellow"/>
+          <w:lang w:val="en-US"/>
+        </w:rPr>
+      </w:pPr>
+    </w:p>
+    <w:p>
+      <w:pPr>
+        <w:ind w:firstLine="1687" w:firstLineChars="600"/>
+        <w:rPr>
+          <w:rFonts w:hint="default"/>
+          <w:b/>
+          <w:bCs/>
+          <w:i/>
+          <w:iCs/>
+          <w:sz w:val="28"/>
+          <w:szCs w:val="28"/>
+          <w:highlight w:val="yellow"/>
+          <w:lang w:val="en-US"/>
+        </w:rPr>
+      </w:pPr>
+    </w:p>
+    <w:p>
+      <w:pPr>
+        <w:ind w:firstLine="1680" w:firstLineChars="600"/>
+        <w:rPr>
+          <w:rFonts w:hint="default"/>
+          <w:b w:val="0"/>
+          <w:bCs w:val="0"/>
+          <w:i w:val="0"/>
+          <w:iCs w:val="0"/>
+          <w:sz w:val="28"/>
+          <w:szCs w:val="28"/>
+          <w:highlight w:val="none"/>
+          <w:lang w:val="en-US"/>
+        </w:rPr>
+      </w:pPr>
+    </w:p>
+    <w:p>
+      <w:pPr>
+        <w:ind w:firstLine="1680" w:firstLineChars="600"/>
+        <w:rPr>
+          <w:rFonts w:hint="default"/>
+          <w:b w:val="0"/>
+          <w:bCs w:val="0"/>
+          <w:i w:val="0"/>
+          <w:iCs w:val="0"/>
+          <w:sz w:val="28"/>
+          <w:szCs w:val="28"/>
+          <w:highlight w:val="none"/>
+          <w:lang w:val="en-US"/>
+        </w:rPr>
+      </w:pPr>
+    </w:p>
+    <w:p>
+      <w:pPr>
+        <w:ind w:firstLine="1687" w:firstLineChars="600"/>
+        <w:rPr>
+          <w:rFonts w:hint="default"/>
+          <w:b/>
+          <w:bCs/>
+          <w:i/>
+          <w:iCs/>
+          <w:sz w:val="28"/>
+          <w:szCs w:val="28"/>
+          <w:highlight w:val="yellow"/>
+          <w:lang w:val="en-US"/>
+        </w:rPr>
+      </w:pPr>
+    </w:p>
+    <w:p>
+      <w:pPr>
+        <w:ind w:firstLine="1687" w:firstLineChars="600"/>
+        <w:rPr>
+          <w:rFonts w:hint="default"/>
+          <w:b/>
+          <w:bCs/>
+          <w:i/>
+          <w:iCs/>
+          <w:sz w:val="28"/>
+          <w:szCs w:val="28"/>
+          <w:highlight w:val="yellow"/>
+          <w:lang w:val="en-US"/>
+        </w:rPr>
+      </w:pPr>
+    </w:p>
+    <w:p>
+      <w:pPr>
+        <w:ind w:firstLine="1687" w:firstLineChars="600"/>
+        <w:rPr>
+          <w:rFonts w:hint="default"/>
+          <w:b/>
+          <w:bCs/>
+          <w:i/>
+          <w:iCs/>
+          <w:sz w:val="28"/>
+          <w:szCs w:val="28"/>
+          <w:highlight w:val="yellow"/>
+          <w:lang w:val="en-US"/>
+        </w:rPr>
+      </w:pPr>
+    </w:p>
+    <w:p>
+      <w:pPr>
+        <w:rPr>
+          <w:rFonts w:hint="default"/>
+          <w:sz w:val="24"/>
+          <w:szCs w:val="24"/>
+          <w:lang w:val="en-US"/>
+        </w:rPr>
+      </w:pPr>
+    </w:p>
+    <w:p>
+      <w:pPr>
+        <w:rPr>
+          <w:rFonts w:hint="default"/>
+          <w:sz w:val="24"/>
+          <w:szCs w:val="24"/>
+          <w:lang w:val="en-US"/>
+        </w:rPr>
+      </w:pPr>
+    </w:p>
+    <w:p>
+      <w:pPr>
+        <w:rPr>
+          <w:rFonts w:hint="default"/>
+          <w:sz w:val="24"/>
+          <w:szCs w:val="24"/>
+          <w:lang w:val="en-US"/>
+        </w:rPr>
+      </w:pPr>
+    </w:p>
+    <w:p>
+      <w:pPr>
+        <w:rPr>
+          <w:rFonts w:hint="default"/>
+          <w:sz w:val="24"/>
+          <w:szCs w:val="24"/>
+          <w:lang w:val="en-US"/>
+        </w:rPr>
+      </w:pPr>
+    </w:p>
+    <w:p>
+      <w:pPr>
+        <w:rPr>
+          <w:rFonts w:hint="default"/>
+          <w:sz w:val="24"/>
+          <w:szCs w:val="24"/>
+          <w:lang w:val="en-US"/>
+        </w:rPr>
+      </w:pPr>
+    </w:p>
+    <w:p>
+      <w:pPr>
+        <w:rPr>
+          <w:rFonts w:hint="default"/>
+          <w:sz w:val="24"/>
+          <w:szCs w:val="24"/>
+          <w:lang w:val="en-US"/>
+        </w:rPr>
+      </w:pPr>
+    </w:p>
+    <w:p>
+      <w:pPr>
+        <w:rPr>
+          <w:rFonts w:hint="default"/>
+          <w:sz w:val="24"/>
+          <w:szCs w:val="24"/>
+          <w:lang w:val="en-US"/>
+        </w:rPr>
+      </w:pPr>
+    </w:p>
+    <w:p>
+      <w:pPr>
+        <w:rPr>
+          <w:rFonts w:hint="default"/>
+          <w:sz w:val="24"/>
+          <w:szCs w:val="24"/>
+          <w:lang w:val="en-US"/>
+        </w:rPr>
+      </w:pPr>
+    </w:p>
+    <w:p>
+      <w:pPr>
+        <w:rPr>
+          <w:rFonts w:hint="default"/>
+          <w:sz w:val="24"/>
+          <w:szCs w:val="24"/>
+          <w:lang w:val="en-US"/>
+        </w:rPr>
+      </w:pPr>
+    </w:p>
+    <w:p>
+      <w:pPr>
+        <w:ind w:firstLine="422" w:firstLineChars="150"/>
+        <w:rPr>
+          <w:rFonts w:hint="default"/>
+          <w:sz w:val="24"/>
+          <w:szCs w:val="24"/>
+          <w:lang w:val="en-US"/>
+        </w:rPr>
+      </w:pPr>
+      <w:r>
+        <w:rPr>
+          <w:rFonts w:hint="default"/>
+          <w:b/>
+          <w:bCs/>
+          <w:i/>
+          <w:iCs/>
+          <w:sz w:val="28"/>
+          <w:szCs w:val="28"/>
+          <w:highlight w:val="yellow"/>
+          <w:lang w:val="en-US"/>
+        </w:rPr>
+        <w:t>How to Import module and packages in python:</w:t>
+      </w:r>
+    </w:p>
+    <w:p>
+      <w:pPr>
+        <w:rPr>
+          <w:rFonts w:hint="default"/>
+          <w:sz w:val="24"/>
+          <w:szCs w:val="24"/>
+          <w:lang w:val="en-US"/>
+        </w:rPr>
+      </w:pPr>
+    </w:p>
+    <w:p>
+      <w:pPr>
+        <w:rPr>
+          <w:rFonts w:hint="default"/>
+          <w:b/>
+          <w:bCs/>
+          <w:i/>
+          <w:iCs/>
+          <w:sz w:val="24"/>
+          <w:szCs w:val="24"/>
+          <w:lang w:val="en-US"/>
+        </w:rPr>
+      </w:pPr>
+      <w:r>
+        <w:rPr>
+          <w:rFonts w:hint="default"/>
+          <w:b/>
+          <w:bCs/>
+          <w:i/>
+          <w:iCs/>
+          <w:sz w:val="24"/>
+          <w:szCs w:val="24"/>
+          <w:lang w:val="en-US"/>
+        </w:rPr>
+        <w:t>Import a module (file)</w:t>
+      </w:r>
+    </w:p>
+    <w:p>
+      <w:pPr>
+        <w:ind w:firstLine="120" w:firstLineChars="50"/>
+        <w:rPr>
+          <w:rFonts w:hint="default"/>
+          <w:sz w:val="24"/>
+          <w:szCs w:val="24"/>
+          <w:lang w:val="en-US"/>
+        </w:rPr>
+      </w:pPr>
+      <w:r>
+        <w:rPr>
+          <w:rFonts w:hint="default"/>
+          <w:sz w:val="24"/>
+          <w:szCs w:val="24"/>
+          <w:lang w:val="en-US"/>
+        </w:rPr>
+        <w:t xml:space="preserve">*) </w:t>
+      </w:r>
+      <w:r>
+        <w:rPr>
+          <w:rFonts w:hint="default"/>
+          <w:i/>
+          <w:iCs/>
+          <w:sz w:val="24"/>
+          <w:szCs w:val="24"/>
+          <w:lang w:val="en-US"/>
+        </w:rPr>
+        <w:t>import module_name as alias_name</w:t>
+      </w:r>
+    </w:p>
+    <w:p>
+      <w:pPr>
+        <w:rPr>
+          <w:rFonts w:hint="default"/>
+          <w:b w:val="0"/>
+          <w:bCs w:val="0"/>
+          <w:i w:val="0"/>
+          <w:iCs w:val="0"/>
+          <w:sz w:val="24"/>
+          <w:szCs w:val="24"/>
+          <w:lang w:val="en-US"/>
+        </w:rPr>
+      </w:pPr>
+      <w:r>
+        <w:rPr>
+          <w:rFonts w:hint="default"/>
+          <w:b/>
+          <w:bCs/>
+          <w:i/>
+          <w:iCs/>
+          <w:sz w:val="24"/>
+          <w:szCs w:val="24"/>
+          <w:lang w:val="en-US"/>
+        </w:rPr>
+        <w:t>module_name</w:t>
+      </w:r>
+      <w:r>
+        <w:rPr>
+          <w:rFonts w:hint="default"/>
+          <w:sz w:val="24"/>
+          <w:szCs w:val="24"/>
+          <w:lang w:val="en-US"/>
+        </w:rPr>
+        <w:t xml:space="preserve"> is said to be the </w:t>
+      </w:r>
+      <w:r>
+        <w:rPr>
+          <w:rFonts w:hint="default"/>
+          <w:b/>
+          <w:bCs/>
+          <w:i/>
+          <w:iCs/>
+          <w:sz w:val="24"/>
+          <w:szCs w:val="24"/>
+          <w:lang w:val="en-US"/>
+        </w:rPr>
+        <w:t xml:space="preserve">file name </w:t>
+      </w:r>
+      <w:r>
+        <w:rPr>
+          <w:rFonts w:hint="default"/>
+          <w:b w:val="0"/>
+          <w:bCs w:val="0"/>
+          <w:i w:val="0"/>
+          <w:iCs w:val="0"/>
+          <w:sz w:val="24"/>
+          <w:szCs w:val="24"/>
+          <w:lang w:val="en-US"/>
+        </w:rPr>
+        <w:t>once you declared it you can able to access the methods or functions that is available in the module (file)</w:t>
+      </w:r>
+    </w:p>
+    <w:p>
+      <w:pPr>
+        <w:rPr>
+          <w:rFonts w:hint="default"/>
+          <w:b w:val="0"/>
+          <w:bCs w:val="0"/>
+          <w:i w:val="0"/>
+          <w:iCs w:val="0"/>
+          <w:sz w:val="24"/>
+          <w:szCs w:val="24"/>
+          <w:lang w:val="en-US"/>
+        </w:rPr>
+      </w:pPr>
+    </w:p>
+    <w:p>
+      <w:pPr>
+        <w:rPr>
+          <w:rFonts w:hint="default"/>
+          <w:b/>
+          <w:bCs/>
+          <w:i/>
+          <w:iCs/>
+          <w:sz w:val="24"/>
+          <w:szCs w:val="24"/>
+          <w:lang w:val="en-US"/>
+        </w:rPr>
+      </w:pPr>
+      <w:r>
+        <w:rPr>
+          <w:rFonts w:hint="default"/>
+          <w:b/>
+          <w:bCs/>
+          <w:i/>
+          <w:iCs/>
+          <w:sz w:val="24"/>
+          <w:szCs w:val="24"/>
+          <w:lang w:val="en-US"/>
+        </w:rPr>
+        <w:t>Import a package from that import module:</w:t>
+      </w:r>
+    </w:p>
+    <w:p>
+      <w:pPr>
+        <w:rPr>
+          <w:rFonts w:hint="default"/>
+          <w:b/>
+          <w:bCs/>
+          <w:i/>
+          <w:iCs/>
+          <w:sz w:val="24"/>
+          <w:szCs w:val="24"/>
+          <w:lang w:val="en-US"/>
+        </w:rPr>
+      </w:pPr>
+    </w:p>
+    <w:p>
+      <w:pPr>
+        <w:rPr>
+          <w:rFonts w:hint="default"/>
+          <w:sz w:val="24"/>
+          <w:szCs w:val="24"/>
+          <w:lang w:val="en-US"/>
+        </w:rPr>
+      </w:pPr>
+      <w:r>
+        <w:rPr>
+          <w:rFonts w:hint="default"/>
+          <w:sz w:val="24"/>
+          <w:szCs w:val="24"/>
+          <w:lang w:val="en-US"/>
+        </w:rPr>
+        <w:t>*)</w:t>
+      </w:r>
+      <w:r>
+        <w:rPr>
+          <w:rFonts w:hint="default"/>
+          <w:i/>
+          <w:iCs/>
+          <w:sz w:val="24"/>
+          <w:szCs w:val="24"/>
+          <w:lang w:val="en-US"/>
+        </w:rPr>
+        <w:t xml:space="preserve"> from package_name import module_name_1 as alias_name, module_name_2 as alias_name</w:t>
+      </w:r>
+    </w:p>
+    <w:p>
+      <w:pPr>
+        <w:rPr>
+          <w:rFonts w:hint="default"/>
+          <w:sz w:val="24"/>
+          <w:szCs w:val="24"/>
+          <w:lang w:val="en-US"/>
+        </w:rPr>
+      </w:pPr>
+      <w:r>
+        <w:rPr>
+          <w:rFonts w:hint="default"/>
+          <w:sz w:val="24"/>
+          <w:szCs w:val="24"/>
+          <w:lang w:val="en-US"/>
+        </w:rPr>
+        <w:t xml:space="preserve">*) </w:t>
+      </w:r>
+      <w:r>
+        <w:rPr>
+          <w:rFonts w:hint="default"/>
+          <w:b w:val="0"/>
+          <w:bCs w:val="0"/>
+          <w:i/>
+          <w:iCs/>
+          <w:sz w:val="24"/>
+          <w:szCs w:val="24"/>
+          <w:lang w:val="en-US"/>
+        </w:rPr>
+        <w:t>import package_name.module_name_1 as alias_name, package_name.module_name_2 as alias_name</w:t>
+      </w:r>
+    </w:p>
+    <w:p>
+      <w:pPr>
+        <w:rPr>
+          <w:rFonts w:hint="default"/>
+          <w:sz w:val="24"/>
+          <w:szCs w:val="24"/>
+          <w:lang w:val="en-US"/>
+        </w:rPr>
+      </w:pPr>
+    </w:p>
+    <w:p>
+      <w:pPr>
+        <w:rPr>
+          <w:rFonts w:hint="default"/>
+          <w:sz w:val="24"/>
+          <w:szCs w:val="24"/>
+          <w:lang w:val="en-US"/>
+        </w:rPr>
+      </w:pPr>
+      <w:r>
+        <w:rPr>
+          <w:rFonts w:hint="default"/>
+          <w:sz w:val="24"/>
+          <w:szCs w:val="24"/>
+          <w:lang w:val="en-US"/>
+        </w:rPr>
+        <w:t xml:space="preserve">Package as multiple modules (files) </w:t>
+      </w:r>
+    </w:p>
+    <w:p>
+      <w:pPr>
+        <w:rPr>
+          <w:rFonts w:hint="default"/>
+          <w:sz w:val="24"/>
+          <w:szCs w:val="24"/>
+          <w:lang w:val="en-US"/>
+        </w:rPr>
+      </w:pPr>
+    </w:p>
+    <w:p>
+      <w:pPr>
+        <w:rPr>
+          <w:rFonts w:hint="default"/>
+          <w:b/>
+          <w:bCs/>
+          <w:i/>
+          <w:iCs/>
+          <w:sz w:val="24"/>
+          <w:szCs w:val="24"/>
+          <w:lang w:val="en-US"/>
+        </w:rPr>
+      </w:pPr>
+      <w:r>
+        <w:rPr>
+          <w:rFonts w:hint="default"/>
+          <w:b/>
+          <w:bCs/>
+          <w:i/>
+          <w:iCs/>
+          <w:sz w:val="24"/>
+          <w:szCs w:val="24"/>
+          <w:lang w:val="en-US"/>
+        </w:rPr>
+        <w:t>Import as module example:</w:t>
+      </w:r>
+    </w:p>
+    <w:p>
+      <w:pPr>
+        <w:rPr>
+          <w:rFonts w:hint="default"/>
+          <w:sz w:val="24"/>
+          <w:szCs w:val="24"/>
+          <w:lang w:val="en-US"/>
+        </w:rPr>
+      </w:pPr>
+      <w:r>
+        <w:rPr>
+          <w:rFonts w:hint="default"/>
+          <w:sz w:val="24"/>
+          <w:szCs w:val="24"/>
+          <w:lang w:val="en-US"/>
+        </w:rPr>
+        <w:drawing>
+          <wp:inline distT="0" distB="0" distL="114300" distR="114300">
+            <wp:extent cx="5273040" cy="2695575"/>
+            <wp:effectExtent l="0" t="0" r="0" b="1905"/>
+            <wp:docPr id="15" name="Picture 15" descr="Calculation-file"/>
+            <wp:cNvGraphicFramePr>
+              <a:graphicFrameLocks xmlns:a="http://schemas.openxmlformats.org/drawingml/2006/main" noChangeAspect="1"/>
+            </wp:cNvGraphicFramePr>
+            <a:graphic xmlns:a="http://schemas.openxmlformats.org/drawingml/2006/main">
+              <a:graphicData uri="http://schemas.openxmlformats.org/drawingml/2006/picture">
+                <pic:pic xmlns:pic="http://schemas.openxmlformats.org/drawingml/2006/picture">
+                  <pic:nvPicPr>
+                    <pic:cNvPr id="15" name="Picture 15" descr="Calculation-file"/>
+                    <pic:cNvPicPr>
+                      <a:picLocks noChangeAspect="1"/>
+                    </pic:cNvPicPr>
+                  </pic:nvPicPr>
+                  <pic:blipFill>
+                    <a:blip r:embed="rId28"/>
+                    <a:stretch>
+                      <a:fillRect/>
+                    </a:stretch>
+                  </pic:blipFill>
+                  <pic:spPr>
+                    <a:xfrm>
+                      <a:off x="0" y="0"/>
+                      <a:ext cx="5273040" cy="2695575"/>
+                    </a:xfrm>
+                    <a:prstGeom prst="rect">
+                      <a:avLst/>
+                    </a:prstGeom>
+                  </pic:spPr>
+                </pic:pic>
+              </a:graphicData>
+            </a:graphic>
+          </wp:inline>
+        </w:drawing>
+      </w:r>
+    </w:p>
+    <w:p>
+      <w:pPr>
+        <w:rPr>
+          <w:rFonts w:hint="default"/>
+          <w:sz w:val="24"/>
+          <w:szCs w:val="24"/>
+          <w:lang w:val="en-US"/>
+        </w:rPr>
+      </w:pPr>
+      <w:r>
+        <w:rPr>
+          <w:rFonts w:hint="default"/>
+          <w:sz w:val="24"/>
+          <w:szCs w:val="24"/>
+          <w:lang w:val="en-US"/>
+        </w:rPr>
+        <w:drawing>
+          <wp:inline distT="0" distB="0" distL="114300" distR="114300">
+            <wp:extent cx="5266690" cy="2863850"/>
+            <wp:effectExtent l="0" t="0" r="6350" b="1270"/>
+            <wp:docPr id="25" name="Picture 25" descr="import-python"/>
+            <wp:cNvGraphicFramePr>
+              <a:graphicFrameLocks xmlns:a="http://schemas.openxmlformats.org/drawingml/2006/main" noChangeAspect="1"/>
+            </wp:cNvGraphicFramePr>
+            <a:graphic xmlns:a="http://schemas.openxmlformats.org/drawingml/2006/main">
+              <a:graphicData uri="http://schemas.openxmlformats.org/drawingml/2006/picture">
+                <pic:pic xmlns:pic="http://schemas.openxmlformats.org/drawingml/2006/picture">
+                  <pic:nvPicPr>
+                    <pic:cNvPr id="25" name="Picture 25" descr="import-python"/>
+                    <pic:cNvPicPr>
+                      <a:picLocks noChangeAspect="1"/>
+                    </pic:cNvPicPr>
+                  </pic:nvPicPr>
+                  <pic:blipFill>
+                    <a:blip r:embed="rId29"/>
+                    <a:stretch>
+                      <a:fillRect/>
+                    </a:stretch>
+                  </pic:blipFill>
+                  <pic:spPr>
+                    <a:xfrm>
+                      <a:off x="0" y="0"/>
+                      <a:ext cx="5266690" cy="2863850"/>
+                    </a:xfrm>
+                    <a:prstGeom prst="rect">
+                      <a:avLst/>
+                    </a:prstGeom>
+                  </pic:spPr>
+                </pic:pic>
+              </a:graphicData>
+            </a:graphic>
+          </wp:inline>
+        </w:drawing>
+      </w:r>
+    </w:p>
+    <w:p>
+      <w:pPr>
+        <w:rPr>
+          <w:rFonts w:hint="default"/>
+          <w:b/>
+          <w:bCs/>
+          <w:i/>
+          <w:iCs/>
+          <w:sz w:val="24"/>
+          <w:szCs w:val="24"/>
+          <w:lang w:val="en-US"/>
+        </w:rPr>
+      </w:pPr>
+      <w:r>
+        <w:rPr>
+          <w:rFonts w:hint="default"/>
+          <w:b/>
+          <w:bCs/>
+          <w:i/>
+          <w:iCs/>
+          <w:sz w:val="24"/>
+          <w:szCs w:val="24"/>
+          <w:lang w:val="en-US"/>
+        </w:rPr>
+        <w:t>Import package example in python:</w:t>
+      </w:r>
+    </w:p>
+    <w:p>
+      <w:pPr>
+        <w:rPr>
+          <w:rFonts w:hint="default"/>
+          <w:b/>
+          <w:bCs/>
+          <w:i/>
+          <w:iCs/>
+          <w:sz w:val="24"/>
+          <w:szCs w:val="24"/>
+          <w:lang w:val="en-US"/>
+        </w:rPr>
+      </w:pPr>
+    </w:p>
+    <w:p>
+      <w:pPr>
+        <w:rPr>
+          <w:rFonts w:hint="default"/>
+          <w:b w:val="0"/>
+          <w:bCs w:val="0"/>
+          <w:i/>
+          <w:iCs/>
+          <w:sz w:val="24"/>
+          <w:szCs w:val="24"/>
+          <w:lang w:val="en-US"/>
+        </w:rPr>
+      </w:pPr>
+      <w:r>
+        <w:rPr>
+          <w:rFonts w:hint="default"/>
+          <w:b w:val="0"/>
+          <w:bCs w:val="0"/>
+          <w:i/>
+          <w:iCs/>
+          <w:sz w:val="24"/>
+          <w:szCs w:val="24"/>
+          <w:lang w:val="en-US"/>
+        </w:rPr>
+        <w:t>from calculator_package import caculation as cal,sample_module_2 as sam2</w:t>
+      </w:r>
+    </w:p>
+    <w:p>
+      <w:pPr>
+        <w:rPr>
+          <w:rFonts w:hint="default"/>
+          <w:b/>
+          <w:bCs/>
+          <w:i/>
+          <w:iCs/>
+          <w:sz w:val="24"/>
+          <w:szCs w:val="24"/>
+          <w:lang w:val="en-US"/>
+        </w:rPr>
+      </w:pPr>
+      <w:r>
+        <w:rPr>
+          <w:rFonts w:hint="default"/>
+          <w:b/>
+          <w:bCs/>
+          <w:i/>
+          <w:iCs/>
+          <w:sz w:val="24"/>
+          <w:szCs w:val="24"/>
+          <w:lang w:val="en-US"/>
+        </w:rPr>
+        <w:drawing>
+          <wp:inline distT="0" distB="0" distL="114300" distR="114300">
+            <wp:extent cx="5264785" cy="2861310"/>
+            <wp:effectExtent l="0" t="0" r="8255" b="3810"/>
+            <wp:docPr id="27" name="Picture 27" descr="package-python"/>
+            <wp:cNvGraphicFramePr>
+              <a:graphicFrameLocks xmlns:a="http://schemas.openxmlformats.org/drawingml/2006/main" noChangeAspect="1"/>
+            </wp:cNvGraphicFramePr>
+            <a:graphic xmlns:a="http://schemas.openxmlformats.org/drawingml/2006/main">
+              <a:graphicData uri="http://schemas.openxmlformats.org/drawingml/2006/picture">
+                <pic:pic xmlns:pic="http://schemas.openxmlformats.org/drawingml/2006/picture">
+                  <pic:nvPicPr>
+                    <pic:cNvPr id="27" name="Picture 27" descr="package-python"/>
+                    <pic:cNvPicPr>
+                      <a:picLocks noChangeAspect="1"/>
+                    </pic:cNvPicPr>
+                  </pic:nvPicPr>
+                  <pic:blipFill>
+                    <a:blip r:embed="rId30"/>
+                    <a:stretch>
+                      <a:fillRect/>
+                    </a:stretch>
+                  </pic:blipFill>
+                  <pic:spPr>
+                    <a:xfrm>
+                      <a:off x="0" y="0"/>
+                      <a:ext cx="5264785" cy="2861310"/>
+                    </a:xfrm>
+                    <a:prstGeom prst="rect">
+                      <a:avLst/>
+                    </a:prstGeom>
+                  </pic:spPr>
+                </pic:pic>
+              </a:graphicData>
+            </a:graphic>
+          </wp:inline>
+        </w:drawing>
+      </w:r>
+    </w:p>
+    <w:p>
+      <w:pPr>
+        <w:rPr>
+          <w:rFonts w:hint="default"/>
+          <w:sz w:val="24"/>
+          <w:szCs w:val="24"/>
+          <w:lang w:val="en-US"/>
+        </w:rPr>
+      </w:pPr>
+    </w:p>
+    <w:p>
+      <w:pPr>
+        <w:rPr>
+          <w:rFonts w:hint="default"/>
+          <w:b/>
+          <w:bCs/>
+          <w:i/>
+          <w:iCs/>
+          <w:sz w:val="24"/>
+          <w:szCs w:val="24"/>
+          <w:lang w:val="en-US"/>
+        </w:rPr>
+      </w:pPr>
+      <w:r>
+        <w:rPr>
+          <w:rFonts w:hint="default"/>
+          <w:b/>
+          <w:bCs/>
+          <w:i/>
+          <w:iCs/>
+          <w:sz w:val="24"/>
+          <w:szCs w:val="24"/>
+          <w:lang w:val="en-US"/>
+        </w:rPr>
+        <w:t>Import package example-2 in python:</w:t>
+      </w:r>
+    </w:p>
+    <w:p>
+      <w:pPr>
+        <w:rPr>
+          <w:rFonts w:hint="default"/>
+          <w:sz w:val="24"/>
+          <w:szCs w:val="24"/>
+          <w:lang w:val="en-US"/>
+        </w:rPr>
+      </w:pPr>
+    </w:p>
+    <w:p>
+      <w:pPr>
+        <w:rPr>
+          <w:rFonts w:hint="default"/>
+          <w:i/>
+          <w:iCs/>
+          <w:sz w:val="24"/>
+          <w:szCs w:val="24"/>
+          <w:lang w:val="en-US"/>
+        </w:rPr>
+      </w:pPr>
+      <w:r>
+        <w:rPr>
+          <w:rFonts w:hint="default"/>
+          <w:i/>
+          <w:iCs/>
+          <w:sz w:val="24"/>
+          <w:szCs w:val="24"/>
+          <w:lang w:val="en-US"/>
+        </w:rPr>
+        <w:t>import calculator_package.caculation as cal,calculator_package.sample_module_2 as sam2</w:t>
+      </w:r>
+    </w:p>
+    <w:p>
+      <w:pPr>
+        <w:rPr>
+          <w:rFonts w:hint="default"/>
+          <w:i/>
+          <w:iCs/>
+          <w:sz w:val="24"/>
+          <w:szCs w:val="24"/>
+          <w:lang w:val="en-US"/>
+        </w:rPr>
+      </w:pPr>
+    </w:p>
+    <w:p>
+      <w:pPr>
+        <w:rPr>
+          <w:rFonts w:hint="default"/>
+          <w:i/>
+          <w:iCs/>
+          <w:sz w:val="24"/>
+          <w:szCs w:val="24"/>
+          <w:lang w:val="en-US"/>
+        </w:rPr>
+      </w:pPr>
+      <w:r>
+        <w:rPr>
+          <w:rFonts w:hint="default"/>
+          <w:i/>
+          <w:iCs/>
+          <w:sz w:val="24"/>
+          <w:szCs w:val="24"/>
+          <w:lang w:val="en-US"/>
+        </w:rPr>
+        <w:drawing>
+          <wp:inline distT="0" distB="0" distL="114300" distR="114300">
+            <wp:extent cx="5273040" cy="2826385"/>
+            <wp:effectExtent l="0" t="0" r="0" b="8255"/>
+            <wp:docPr id="29" name="Picture 29" descr="python-package-2"/>
+            <wp:cNvGraphicFramePr>
+              <a:graphicFrameLocks xmlns:a="http://schemas.openxmlformats.org/drawingml/2006/main" noChangeAspect="1"/>
+            </wp:cNvGraphicFramePr>
+            <a:graphic xmlns:a="http://schemas.openxmlformats.org/drawingml/2006/main">
+              <a:graphicData uri="http://schemas.openxmlformats.org/drawingml/2006/picture">
+                <pic:pic xmlns:pic="http://schemas.openxmlformats.org/drawingml/2006/picture">
+                  <pic:nvPicPr>
+                    <pic:cNvPr id="29" name="Picture 29" descr="python-package-2"/>
+                    <pic:cNvPicPr>
+                      <a:picLocks noChangeAspect="1"/>
+                    </pic:cNvPicPr>
+                  </pic:nvPicPr>
+                  <pic:blipFill>
+                    <a:blip r:embed="rId31"/>
+                    <a:stretch>
+                      <a:fillRect/>
+                    </a:stretch>
+                  </pic:blipFill>
+                  <pic:spPr>
+                    <a:xfrm>
+                      <a:off x="0" y="0"/>
+                      <a:ext cx="5273040" cy="2826385"/>
+                    </a:xfrm>
+                    <a:prstGeom prst="rect">
+                      <a:avLst/>
+                    </a:prstGeom>
+                  </pic:spPr>
+                </pic:pic>
+              </a:graphicData>
+            </a:graphic>
+          </wp:inline>
+        </w:drawing>
+      </w:r>
+    </w:p>
+    <w:p>
+      <w:pPr>
+        <w:rPr>
+          <w:rFonts w:hint="default"/>
+          <w:sz w:val="24"/>
+          <w:szCs w:val="24"/>
+          <w:lang w:val="en-US"/>
+        </w:rPr>
+      </w:pPr>
+    </w:p>
+    <w:p>
+      <w:pPr>
+        <w:rPr>
+          <w:rFonts w:hint="default"/>
+          <w:sz w:val="24"/>
+          <w:szCs w:val="24"/>
+          <w:lang w:val="en-US"/>
+        </w:rPr>
+      </w:pPr>
+    </w:p>
+    <w:p>
+      <w:pPr>
+        <w:rPr>
+          <w:rFonts w:hint="default"/>
+          <w:sz w:val="24"/>
+          <w:szCs w:val="24"/>
+          <w:lang w:val="en-US"/>
+        </w:rPr>
+      </w:pPr>
+    </w:p>
+    <w:p>
+      <w:pPr>
+        <w:rPr>
+          <w:rFonts w:hint="default"/>
+          <w:sz w:val="24"/>
+          <w:szCs w:val="24"/>
+          <w:lang w:val="en-US"/>
+        </w:rPr>
+      </w:pPr>
+    </w:p>
+    <w:p>
+      <w:pPr>
+        <w:rPr>
+          <w:rFonts w:hint="default"/>
+          <w:sz w:val="24"/>
+          <w:szCs w:val="24"/>
+          <w:lang w:val="en-US"/>
+        </w:rPr>
+      </w:pPr>
+    </w:p>
+    <w:p>
+      <w:pPr>
+        <w:rPr>
+          <w:rFonts w:hint="default"/>
+          <w:sz w:val="24"/>
+          <w:szCs w:val="24"/>
+          <w:lang w:val="en-US"/>
+        </w:rPr>
+      </w:pPr>
+    </w:p>
+    <w:p>
+      <w:pPr>
+        <w:rPr>
+          <w:rFonts w:hint="default"/>
+          <w:sz w:val="24"/>
+          <w:szCs w:val="24"/>
+          <w:lang w:val="en-US"/>
+        </w:rPr>
+      </w:pPr>
+    </w:p>
+    <w:p>
+      <w:pPr>
+        <w:rPr>
+          <w:rFonts w:hint="default"/>
+          <w:sz w:val="24"/>
+          <w:szCs w:val="24"/>
+          <w:lang w:val="en-US"/>
+        </w:rPr>
+      </w:pPr>
+    </w:p>
+    <w:p>
+      <w:pPr>
+        <w:rPr>
+          <w:rFonts w:hint="default"/>
+          <w:b/>
+          <w:bCs/>
+          <w:i/>
+          <w:iCs/>
+          <w:sz w:val="24"/>
+          <w:szCs w:val="24"/>
+          <w:highlight w:val="yellow"/>
+          <w:lang w:val="en-US"/>
+        </w:rPr>
+      </w:pPr>
+      <w:r>
+        <w:rPr>
+          <w:rFonts w:hint="default"/>
+          <w:b/>
+          <w:bCs/>
+          <w:i/>
+          <w:iCs/>
+          <w:sz w:val="24"/>
+          <w:szCs w:val="24"/>
+          <w:highlight w:val="yellow"/>
+          <w:lang w:val="en-US"/>
+        </w:rPr>
+        <w:t xml:space="preserve"> Usage Of With KeyWord in python programming language:</w:t>
+      </w:r>
+    </w:p>
+    <w:p>
+      <w:pPr>
+        <w:rPr>
+          <w:rFonts w:hint="default"/>
+          <w:b w:val="0"/>
+          <w:bCs w:val="0"/>
+          <w:i w:val="0"/>
+          <w:iCs w:val="0"/>
+          <w:sz w:val="24"/>
+          <w:szCs w:val="24"/>
+          <w:highlight w:val="none"/>
+          <w:lang w:val="en-US"/>
+        </w:rPr>
+      </w:pPr>
+    </w:p>
+    <w:p>
+      <w:pPr>
+        <w:rPr>
+          <w:rFonts w:hint="default"/>
+          <w:b w:val="0"/>
+          <w:bCs w:val="0"/>
+          <w:i w:val="0"/>
+          <w:iCs w:val="0"/>
+          <w:sz w:val="24"/>
+          <w:szCs w:val="24"/>
+          <w:highlight w:val="none"/>
+          <w:lang w:val="en-US"/>
+        </w:rPr>
+      </w:pPr>
+      <w:r>
+        <w:rPr>
+          <w:rFonts w:hint="default"/>
+          <w:b/>
+          <w:bCs/>
+          <w:i/>
+          <w:iCs/>
+          <w:sz w:val="24"/>
+          <w:szCs w:val="24"/>
+          <w:highlight w:val="none"/>
+          <w:lang w:val="en-US"/>
+        </w:rPr>
+        <w:t>With</w:t>
+      </w:r>
+      <w:r>
+        <w:rPr>
+          <w:rFonts w:hint="default"/>
+          <w:b w:val="0"/>
+          <w:bCs w:val="0"/>
+          <w:i w:val="0"/>
+          <w:iCs w:val="0"/>
+          <w:sz w:val="24"/>
+          <w:szCs w:val="24"/>
+          <w:highlight w:val="none"/>
+          <w:lang w:val="en-US"/>
+        </w:rPr>
+        <w:t xml:space="preserve"> keyword mainly used in the file system where it can automatically close the file we do not need to manually call the</w:t>
+      </w:r>
+      <w:r>
+        <w:rPr>
+          <w:rFonts w:hint="default"/>
+          <w:b/>
+          <w:bCs/>
+          <w:i/>
+          <w:iCs/>
+          <w:sz w:val="24"/>
+          <w:szCs w:val="24"/>
+          <w:highlight w:val="none"/>
+          <w:lang w:val="en-US"/>
+        </w:rPr>
+        <w:t xml:space="preserve"> file.close()</w:t>
+      </w:r>
+      <w:r>
+        <w:rPr>
+          <w:rFonts w:hint="default"/>
+          <w:b w:val="0"/>
+          <w:bCs w:val="0"/>
+          <w:i w:val="0"/>
+          <w:iCs w:val="0"/>
+          <w:sz w:val="24"/>
+          <w:szCs w:val="24"/>
+          <w:highlight w:val="none"/>
+          <w:lang w:val="en-US"/>
+        </w:rPr>
+        <w:t xml:space="preserve"> method</w:t>
+      </w:r>
+    </w:p>
+    <w:p>
+      <w:pPr>
+        <w:rPr>
+          <w:rFonts w:hint="default"/>
+          <w:sz w:val="24"/>
+          <w:szCs w:val="24"/>
+          <w:lang w:val="en-US"/>
+        </w:rPr>
+      </w:pPr>
+      <w:r>
+        <w:rPr>
+          <w:rFonts w:hint="default"/>
+          <w:sz w:val="24"/>
+          <w:szCs w:val="24"/>
+          <w:lang w:val="en-US"/>
+        </w:rPr>
+        <w:drawing>
+          <wp:inline distT="0" distB="0" distL="114300" distR="114300">
+            <wp:extent cx="5268595" cy="2438400"/>
+            <wp:effectExtent l="0" t="0" r="4445" b="0"/>
+            <wp:docPr id="28" name="Picture 28" descr="with-python"/>
+            <wp:cNvGraphicFramePr>
+              <a:graphicFrameLocks xmlns:a="http://schemas.openxmlformats.org/drawingml/2006/main" noChangeAspect="1"/>
+            </wp:cNvGraphicFramePr>
+            <a:graphic xmlns:a="http://schemas.openxmlformats.org/drawingml/2006/main">
+              <a:graphicData uri="http://schemas.openxmlformats.org/drawingml/2006/picture">
+                <pic:pic xmlns:pic="http://schemas.openxmlformats.org/drawingml/2006/picture">
+                  <pic:nvPicPr>
+                    <pic:cNvPr id="28" name="Picture 28" descr="with-python"/>
+                    <pic:cNvPicPr>
+                      <a:picLocks noChangeAspect="1"/>
+                    </pic:cNvPicPr>
+                  </pic:nvPicPr>
+                  <pic:blipFill>
+                    <a:blip r:embed="rId32"/>
+                    <a:stretch>
+                      <a:fillRect/>
+                    </a:stretch>
+                  </pic:blipFill>
+                  <pic:spPr>
+                    <a:xfrm>
+                      <a:off x="0" y="0"/>
+                      <a:ext cx="5268595" cy="2438400"/>
+                    </a:xfrm>
+                    <a:prstGeom prst="rect">
+                      <a:avLst/>
+                    </a:prstGeom>
+                  </pic:spPr>
+                </pic:pic>
+              </a:graphicData>
+            </a:graphic>
+          </wp:inline>
+        </w:drawing>
+      </w:r>
+    </w:p>
+    <w:p>
+      <w:pPr>
+        <w:rPr>
+          <w:rFonts w:hint="default"/>
+          <w:sz w:val="24"/>
+          <w:szCs w:val="24"/>
+          <w:lang w:val="en-US"/>
+        </w:rPr>
+      </w:pPr>
+    </w:p>
+    <w:p>
+      <w:pPr>
+        <w:rPr>
+          <w:rFonts w:hint="default"/>
+          <w:b/>
+          <w:bCs/>
+          <w:i/>
+          <w:iCs/>
+          <w:sz w:val="24"/>
+          <w:szCs w:val="24"/>
+          <w:highlight w:val="yellow"/>
+          <w:lang w:val="en-US"/>
+        </w:rPr>
+      </w:pPr>
+      <w:r>
+        <w:rPr>
+          <w:rFonts w:hint="default"/>
+          <w:b/>
+          <w:bCs/>
+          <w:i/>
+          <w:iCs/>
+          <w:sz w:val="24"/>
+          <w:szCs w:val="24"/>
+          <w:highlight w:val="yellow"/>
+          <w:lang w:val="en-US"/>
+        </w:rPr>
+        <w:t>How to decalre a enum and use the enum in python?</w:t>
+      </w:r>
+    </w:p>
+    <w:p>
+      <w:pPr>
+        <w:rPr>
+          <w:rFonts w:hint="default"/>
+          <w:sz w:val="24"/>
+          <w:szCs w:val="24"/>
+          <w:lang w:val="en-US"/>
+        </w:rPr>
+      </w:pPr>
+    </w:p>
+    <w:p>
+      <w:pPr>
+        <w:rPr>
+          <w:rFonts w:hint="default"/>
+          <w:sz w:val="24"/>
+          <w:szCs w:val="24"/>
+          <w:lang w:val="en-US"/>
+        </w:rPr>
+      </w:pPr>
+      <w:r>
+        <w:rPr>
+          <w:rFonts w:hint="default"/>
+          <w:b/>
+          <w:bCs/>
+          <w:i/>
+          <w:iCs/>
+          <w:sz w:val="24"/>
+          <w:szCs w:val="24"/>
+          <w:lang w:val="en-US"/>
+        </w:rPr>
+        <w:t>Enum</w:t>
+      </w:r>
+      <w:r>
+        <w:rPr>
+          <w:rFonts w:hint="default"/>
+          <w:sz w:val="24"/>
+          <w:szCs w:val="24"/>
+          <w:lang w:val="en-US"/>
+        </w:rPr>
+        <w:t xml:space="preserve"> is</w:t>
+      </w:r>
+      <w:r>
+        <w:rPr>
+          <w:rFonts w:hint="default"/>
+          <w:b/>
+          <w:bCs/>
+          <w:i/>
+          <w:iCs/>
+          <w:sz w:val="24"/>
+          <w:szCs w:val="24"/>
+          <w:lang w:val="en-US"/>
+        </w:rPr>
+        <w:t xml:space="preserve"> kind of constant</w:t>
+      </w:r>
+      <w:r>
+        <w:rPr>
+          <w:rFonts w:hint="default"/>
+          <w:sz w:val="24"/>
+          <w:szCs w:val="24"/>
+          <w:lang w:val="en-US"/>
+        </w:rPr>
+        <w:t xml:space="preserve"> through out the </w:t>
+      </w:r>
+      <w:r>
+        <w:rPr>
+          <w:rFonts w:hint="default"/>
+          <w:b/>
+          <w:bCs/>
+          <w:i/>
+          <w:iCs/>
+          <w:sz w:val="24"/>
+          <w:szCs w:val="24"/>
+          <w:lang w:val="en-US"/>
+        </w:rPr>
+        <w:t>program</w:t>
+      </w:r>
+      <w:r>
+        <w:rPr>
+          <w:rFonts w:hint="default"/>
+          <w:sz w:val="24"/>
+          <w:szCs w:val="24"/>
+          <w:lang w:val="en-US"/>
+        </w:rPr>
+        <w:t xml:space="preserve"> . Enum as two methods one is name() and other is value(). Name() provides the exact of the Enum in string value and Value() provides the enum value what we declared in the progam.</w:t>
+      </w:r>
+    </w:p>
+    <w:p>
+      <w:pPr>
+        <w:rPr>
+          <w:rFonts w:hint="default"/>
+          <w:sz w:val="24"/>
+          <w:szCs w:val="24"/>
+          <w:lang w:val="en-US"/>
+        </w:rPr>
+      </w:pPr>
+    </w:p>
+    <w:p>
+      <w:pPr>
+        <w:rPr>
+          <w:rFonts w:hint="default"/>
+          <w:b/>
+          <w:bCs/>
+          <w:i/>
+          <w:iCs/>
+          <w:sz w:val="24"/>
+          <w:szCs w:val="24"/>
+          <w:lang w:val="en-US"/>
+        </w:rPr>
+      </w:pPr>
+      <w:r>
+        <w:rPr>
+          <w:rFonts w:hint="default"/>
+          <w:sz w:val="24"/>
+          <w:szCs w:val="24"/>
+          <w:lang w:val="en-US"/>
+        </w:rPr>
+        <w:t xml:space="preserve">Step 1 --&gt; from enum import Enum </w:t>
+      </w:r>
+      <w:r>
+        <w:rPr>
+          <w:rFonts w:hint="default"/>
+          <w:b/>
+          <w:bCs/>
+          <w:i/>
+          <w:iCs/>
+          <w:sz w:val="24"/>
+          <w:szCs w:val="24"/>
+          <w:lang w:val="en-US"/>
+        </w:rPr>
+        <w:t xml:space="preserve">(from enum pacakage import Enum module which means file) </w:t>
+      </w:r>
+    </w:p>
+    <w:p>
+      <w:pPr>
+        <w:rPr>
+          <w:rFonts w:hint="default"/>
+          <w:sz w:val="24"/>
+          <w:szCs w:val="24"/>
+          <w:lang w:val="en-US"/>
+        </w:rPr>
+      </w:pPr>
+      <w:r>
+        <w:rPr>
+          <w:rFonts w:hint="default"/>
+          <w:sz w:val="24"/>
+          <w:szCs w:val="24"/>
+          <w:lang w:val="en-US"/>
+        </w:rPr>
+        <w:t>Step 2 --&gt; Declare a class and pass the Enum in the method signature</w:t>
+      </w:r>
+    </w:p>
+    <w:p>
+      <w:pPr>
+        <w:rPr>
+          <w:rFonts w:hint="default"/>
+          <w:sz w:val="24"/>
+          <w:szCs w:val="24"/>
+          <w:lang w:val="en-US"/>
+        </w:rPr>
+      </w:pPr>
+      <w:r>
+        <w:rPr>
+          <w:rFonts w:hint="default"/>
+          <w:sz w:val="24"/>
+          <w:szCs w:val="24"/>
+          <w:lang w:val="en-US"/>
+        </w:rPr>
+        <w:drawing>
+          <wp:inline distT="0" distB="0" distL="114300" distR="114300">
+            <wp:extent cx="5269230" cy="2865120"/>
+            <wp:effectExtent l="0" t="0" r="3810" b="0"/>
+            <wp:docPr id="30" name="Picture 30" descr="Enum-python"/>
+            <wp:cNvGraphicFramePr>
+              <a:graphicFrameLocks xmlns:a="http://schemas.openxmlformats.org/drawingml/2006/main" noChangeAspect="1"/>
+            </wp:cNvGraphicFramePr>
+            <a:graphic xmlns:a="http://schemas.openxmlformats.org/drawingml/2006/main">
+              <a:graphicData uri="http://schemas.openxmlformats.org/drawingml/2006/picture">
+                <pic:pic xmlns:pic="http://schemas.openxmlformats.org/drawingml/2006/picture">
+                  <pic:nvPicPr>
+                    <pic:cNvPr id="30" name="Picture 30" descr="Enum-python"/>
+                    <pic:cNvPicPr>
+                      <a:picLocks noChangeAspect="1"/>
+                    </pic:cNvPicPr>
+                  </pic:nvPicPr>
+                  <pic:blipFill>
+                    <a:blip r:embed="rId33"/>
+                    <a:stretch>
+                      <a:fillRect/>
+                    </a:stretch>
+                  </pic:blipFill>
+                  <pic:spPr>
+                    <a:xfrm>
+                      <a:off x="0" y="0"/>
+                      <a:ext cx="5269230" cy="2865120"/>
+                    </a:xfrm>
+                    <a:prstGeom prst="rect">
+                      <a:avLst/>
+                    </a:prstGeom>
+                  </pic:spPr>
+                </pic:pic>
+              </a:graphicData>
+            </a:graphic>
+          </wp:inline>
+        </w:drawing>
+      </w:r>
+    </w:p>
+    <w:p>
+      <w:pPr>
+        <w:rPr>
+          <w:rFonts w:hint="default"/>
+          <w:sz w:val="24"/>
+          <w:szCs w:val="24"/>
+          <w:lang w:val="en-US"/>
+        </w:rPr>
+      </w:pPr>
+    </w:p>
+    <w:p>
+      <w:pPr>
+        <w:rPr>
+          <w:rFonts w:hint="default"/>
+          <w:sz w:val="24"/>
+          <w:szCs w:val="24"/>
+          <w:lang w:val="en-US"/>
+        </w:rPr>
+      </w:pPr>
+    </w:p>
+    <w:p>
+      <w:pPr>
+        <w:rPr>
+          <w:rFonts w:hint="default"/>
+          <w:sz w:val="24"/>
+          <w:szCs w:val="24"/>
+          <w:lang w:val="en-US"/>
+        </w:rPr>
+      </w:pPr>
+    </w:p>
+    <w:p>
+      <w:pPr>
+        <w:rPr>
+          <w:rFonts w:hint="default"/>
+          <w:sz w:val="24"/>
+          <w:szCs w:val="24"/>
+          <w:lang w:val="en-US"/>
+        </w:rPr>
+      </w:pPr>
+    </w:p>
+    <w:p>
+      <w:pPr>
+        <w:rPr>
+          <w:rFonts w:hint="default"/>
+          <w:sz w:val="24"/>
+          <w:szCs w:val="24"/>
+          <w:lang w:val="en-US"/>
+        </w:rPr>
+      </w:pPr>
+    </w:p>
+    <w:p>
+      <w:pPr>
+        <w:ind w:firstLine="141" w:firstLineChars="50"/>
+        <w:rPr>
+          <w:rFonts w:hint="default"/>
+          <w:b w:val="0"/>
+          <w:bCs w:val="0"/>
+          <w:i w:val="0"/>
+          <w:iCs w:val="0"/>
+          <w:sz w:val="24"/>
+          <w:szCs w:val="24"/>
+          <w:lang w:val="en-US"/>
+        </w:rPr>
+      </w:pPr>
+      <w:r>
+        <w:rPr>
+          <w:rFonts w:hint="default"/>
+          <w:b/>
+          <w:bCs/>
+          <w:i/>
+          <w:iCs/>
+          <w:sz w:val="28"/>
+          <w:szCs w:val="28"/>
+          <w:highlight w:val="yellow"/>
+          <w:lang w:val="en-US"/>
+        </w:rPr>
+        <w:t>What is the purpose of using the main name check in the python?</w:t>
+      </w:r>
+      <w:r>
+        <w:rPr>
+          <w:rFonts w:hint="default"/>
+          <w:b/>
+          <w:bCs/>
+          <w:i/>
+          <w:iCs/>
+          <w:sz w:val="28"/>
+          <w:szCs w:val="28"/>
+          <w:lang w:val="en-US"/>
+        </w:rPr>
+        <w:t xml:space="preserve"> </w:t>
+      </w:r>
+    </w:p>
+    <w:p>
+      <w:pPr>
+        <w:rPr>
+          <w:rFonts w:hint="default"/>
+          <w:b w:val="0"/>
+          <w:bCs w:val="0"/>
+          <w:i w:val="0"/>
+          <w:iCs w:val="0"/>
+          <w:sz w:val="24"/>
+          <w:szCs w:val="24"/>
+          <w:lang w:val="en-US"/>
+        </w:rPr>
+      </w:pPr>
+      <w:r>
+        <w:rPr>
+          <w:rFonts w:hint="default"/>
+          <w:b w:val="0"/>
+          <w:bCs w:val="0"/>
+          <w:i w:val="0"/>
+          <w:iCs w:val="0"/>
+          <w:sz w:val="24"/>
+          <w:szCs w:val="24"/>
+          <w:lang w:val="en-US"/>
+        </w:rPr>
+        <w:t xml:space="preserve">   Once you implemented a main check in the python whatever method is invoked inside the main method that method only be called not all the methods or imports(from other modules or packages) used inside the module (file)</w:t>
+      </w:r>
+    </w:p>
+    <w:p>
+      <w:pPr>
+        <w:rPr>
+          <w:rFonts w:hint="default"/>
+          <w:b w:val="0"/>
+          <w:bCs w:val="0"/>
+          <w:i w:val="0"/>
+          <w:iCs w:val="0"/>
+          <w:sz w:val="24"/>
+          <w:szCs w:val="24"/>
+          <w:lang w:val="en-US"/>
+        </w:rPr>
+      </w:pPr>
+      <w:r>
+        <w:rPr>
+          <w:rFonts w:hint="default"/>
+          <w:b w:val="0"/>
+          <w:bCs w:val="0"/>
+          <w:i w:val="0"/>
+          <w:iCs w:val="0"/>
+          <w:sz w:val="24"/>
+          <w:szCs w:val="24"/>
+          <w:lang w:val="en-US"/>
+        </w:rPr>
+        <w:drawing>
+          <wp:inline distT="0" distB="0" distL="114300" distR="114300">
+            <wp:extent cx="5271770" cy="3336925"/>
+            <wp:effectExtent l="0" t="0" r="1270" b="635"/>
+            <wp:docPr id="31" name="Picture 31" descr="main-method-python"/>
+            <wp:cNvGraphicFramePr>
+              <a:graphicFrameLocks xmlns:a="http://schemas.openxmlformats.org/drawingml/2006/main" noChangeAspect="1"/>
+            </wp:cNvGraphicFramePr>
+            <a:graphic xmlns:a="http://schemas.openxmlformats.org/drawingml/2006/main">
+              <a:graphicData uri="http://schemas.openxmlformats.org/drawingml/2006/picture">
+                <pic:pic xmlns:pic="http://schemas.openxmlformats.org/drawingml/2006/picture">
+                  <pic:nvPicPr>
+                    <pic:cNvPr id="31" name="Picture 31" descr="main-method-python"/>
+                    <pic:cNvPicPr>
+                      <a:picLocks noChangeAspect="1"/>
+                    </pic:cNvPicPr>
+                  </pic:nvPicPr>
+                  <pic:blipFill>
+                    <a:blip r:embed="rId34"/>
+                    <a:stretch>
+                      <a:fillRect/>
+                    </a:stretch>
+                  </pic:blipFill>
+                  <pic:spPr>
+                    <a:xfrm>
+                      <a:off x="0" y="0"/>
+                      <a:ext cx="5271770" cy="3336925"/>
+                    </a:xfrm>
+                    <a:prstGeom prst="rect">
+                      <a:avLst/>
+                    </a:prstGeom>
+                  </pic:spPr>
+                </pic:pic>
+              </a:graphicData>
+            </a:graphic>
+          </wp:inline>
+        </w:drawing>
+      </w:r>
+    </w:p>
+    <w:p>
+      <w:pPr>
+        <w:rPr>
+          <w:rFonts w:hint="default"/>
+          <w:b w:val="0"/>
+          <w:bCs w:val="0"/>
+          <w:i w:val="0"/>
+          <w:iCs w:val="0"/>
+          <w:sz w:val="24"/>
+          <w:szCs w:val="24"/>
+          <w:lang w:val="en-US"/>
+        </w:rPr>
+      </w:pPr>
+    </w:p>
+    <w:p>
+      <w:pPr>
+        <w:rPr>
+          <w:rFonts w:hint="default"/>
+          <w:b/>
+          <w:bCs/>
+          <w:i/>
+          <w:iCs/>
+          <w:sz w:val="28"/>
+          <w:szCs w:val="28"/>
+          <w:highlight w:val="yellow"/>
+          <w:lang w:val="en-US"/>
+        </w:rPr>
+      </w:pPr>
+      <w:r>
+        <w:rPr>
+          <w:rFonts w:hint="default"/>
+          <w:b/>
+          <w:bCs/>
+          <w:i/>
+          <w:iCs/>
+          <w:sz w:val="28"/>
+          <w:szCs w:val="28"/>
+          <w:highlight w:val="yellow"/>
+          <w:lang w:val="en-US"/>
+        </w:rPr>
+        <w:t>What are the scopes in the Python?</w:t>
+      </w:r>
+    </w:p>
+    <w:p>
+      <w:pPr>
+        <w:rPr>
+          <w:rFonts w:hint="default"/>
+          <w:b/>
+          <w:bCs/>
+          <w:i/>
+          <w:iCs/>
+          <w:sz w:val="24"/>
+          <w:szCs w:val="24"/>
+          <w:lang w:val="en-US"/>
+        </w:rPr>
+      </w:pPr>
+      <w:r>
+        <w:rPr>
+          <w:rFonts w:hint="default"/>
+          <w:b/>
+          <w:bCs/>
+          <w:i/>
+          <w:iCs/>
+          <w:sz w:val="24"/>
+          <w:szCs w:val="24"/>
+          <w:lang w:val="en-US"/>
+        </w:rPr>
+        <w:t>#</w:t>
+      </w:r>
+      <w:r>
+        <w:rPr>
+          <w:rFonts w:hint="default"/>
+          <w:b w:val="0"/>
+          <w:bCs w:val="0"/>
+          <w:i w:val="0"/>
+          <w:iCs w:val="0"/>
+          <w:sz w:val="24"/>
+          <w:szCs w:val="24"/>
+          <w:lang w:val="en-US"/>
+        </w:rPr>
+        <w:t xml:space="preserve">Remember there are two scopes in python </w:t>
+      </w:r>
+      <w:r>
+        <w:rPr>
+          <w:rFonts w:hint="default"/>
+          <w:b/>
+          <w:bCs/>
+          <w:i/>
+          <w:iCs/>
+          <w:sz w:val="24"/>
+          <w:szCs w:val="24"/>
+          <w:lang w:val="en-US"/>
+        </w:rPr>
+        <w:t>global scopes</w:t>
+      </w:r>
+      <w:r>
+        <w:rPr>
+          <w:rFonts w:hint="default"/>
+          <w:b w:val="0"/>
+          <w:bCs w:val="0"/>
+          <w:i w:val="0"/>
+          <w:iCs w:val="0"/>
+          <w:sz w:val="24"/>
+          <w:szCs w:val="24"/>
+          <w:lang w:val="en-US"/>
+        </w:rPr>
+        <w:t xml:space="preserve"> and</w:t>
+      </w:r>
+      <w:r>
+        <w:rPr>
+          <w:rFonts w:hint="default"/>
+          <w:b/>
+          <w:bCs/>
+          <w:i/>
+          <w:iCs/>
+          <w:sz w:val="24"/>
+          <w:szCs w:val="24"/>
+          <w:lang w:val="en-US"/>
+        </w:rPr>
+        <w:t xml:space="preserve"> nonlocal scopes:</w:t>
+      </w:r>
+    </w:p>
+    <w:p>
+      <w:pPr>
+        <w:rPr>
+          <w:rFonts w:hint="default"/>
+          <w:b w:val="0"/>
+          <w:bCs w:val="0"/>
+          <w:i w:val="0"/>
+          <w:iCs w:val="0"/>
+          <w:sz w:val="28"/>
+          <w:szCs w:val="28"/>
+          <w:lang w:val="en-US"/>
+        </w:rPr>
+      </w:pPr>
+      <w:r>
+        <w:rPr>
+          <w:rFonts w:hint="default"/>
+          <w:b w:val="0"/>
+          <w:bCs w:val="0"/>
+          <w:i w:val="0"/>
+          <w:iCs w:val="0"/>
+          <w:sz w:val="24"/>
+          <w:szCs w:val="24"/>
+          <w:lang w:val="en-US"/>
+        </w:rPr>
+        <w:t xml:space="preserve">inside the </w:t>
+      </w:r>
+      <w:r>
+        <w:rPr>
+          <w:rFonts w:hint="default"/>
+          <w:b/>
+          <w:bCs/>
+          <w:i/>
+          <w:iCs/>
+          <w:sz w:val="24"/>
+          <w:szCs w:val="24"/>
+          <w:lang w:val="en-US"/>
+        </w:rPr>
+        <w:t>functions the scope is always considered to be local</w:t>
+      </w:r>
+      <w:r>
+        <w:rPr>
+          <w:rFonts w:hint="default"/>
+          <w:b w:val="0"/>
+          <w:bCs w:val="0"/>
+          <w:i w:val="0"/>
+          <w:iCs w:val="0"/>
+          <w:sz w:val="24"/>
+          <w:szCs w:val="24"/>
+          <w:lang w:val="en-US"/>
+        </w:rPr>
+        <w:t xml:space="preserve"> but we can override the </w:t>
+      </w:r>
+      <w:r>
+        <w:rPr>
+          <w:rFonts w:hint="default"/>
+          <w:b/>
+          <w:bCs/>
+          <w:i/>
+          <w:iCs/>
+          <w:sz w:val="24"/>
+          <w:szCs w:val="24"/>
+          <w:lang w:val="en-US"/>
+        </w:rPr>
+        <w:t>global variables values inside the functions</w:t>
+      </w:r>
+      <w:r>
+        <w:rPr>
+          <w:rFonts w:hint="default"/>
+          <w:b w:val="0"/>
+          <w:bCs w:val="0"/>
+          <w:i w:val="0"/>
+          <w:iCs w:val="0"/>
+          <w:sz w:val="24"/>
+          <w:szCs w:val="24"/>
+          <w:lang w:val="en-US"/>
+        </w:rPr>
+        <w:t xml:space="preserve"> by providing</w:t>
+      </w:r>
+      <w:r>
+        <w:rPr>
+          <w:rFonts w:hint="default"/>
+          <w:b/>
+          <w:bCs/>
+          <w:i/>
+          <w:iCs/>
+          <w:sz w:val="24"/>
+          <w:szCs w:val="24"/>
+          <w:lang w:val="en-US"/>
+        </w:rPr>
+        <w:t xml:space="preserve"> global before the variable</w:t>
+      </w:r>
+      <w:r>
+        <w:rPr>
+          <w:rFonts w:hint="default"/>
+          <w:b w:val="0"/>
+          <w:bCs w:val="0"/>
+          <w:i w:val="0"/>
+          <w:iCs w:val="0"/>
+          <w:sz w:val="28"/>
+          <w:szCs w:val="28"/>
+          <w:lang w:val="en-US"/>
+        </w:rPr>
+        <w:t>.</w:t>
+      </w:r>
+    </w:p>
+    <w:p>
+      <w:pPr>
+        <w:rPr>
+          <w:rFonts w:hint="default"/>
+          <w:sz w:val="24"/>
+          <w:szCs w:val="24"/>
+          <w:lang w:val="en-US"/>
+        </w:rPr>
+      </w:pPr>
+      <w:r>
+        <w:rPr>
+          <w:rFonts w:hint="default"/>
+          <w:sz w:val="24"/>
+          <w:szCs w:val="24"/>
+          <w:lang w:val="en-US"/>
+        </w:rPr>
+        <w:drawing>
+          <wp:inline distT="0" distB="0" distL="114300" distR="114300">
+            <wp:extent cx="5273675" cy="3383280"/>
+            <wp:effectExtent l="0" t="0" r="14605" b="0"/>
+            <wp:docPr id="32" name="Picture 32" descr="global-variable"/>
+            <wp:cNvGraphicFramePr>
+              <a:graphicFrameLocks xmlns:a="http://schemas.openxmlformats.org/drawingml/2006/main" noChangeAspect="1"/>
+            </wp:cNvGraphicFramePr>
+            <a:graphic xmlns:a="http://schemas.openxmlformats.org/drawingml/2006/main">
+              <a:graphicData uri="http://schemas.openxmlformats.org/drawingml/2006/picture">
+                <pic:pic xmlns:pic="http://schemas.openxmlformats.org/drawingml/2006/picture">
+                  <pic:nvPicPr>
+                    <pic:cNvPr id="32" name="Picture 32" descr="global-variable"/>
+                    <pic:cNvPicPr>
+                      <a:picLocks noChangeAspect="1"/>
+                    </pic:cNvPicPr>
+                  </pic:nvPicPr>
+                  <pic:blipFill>
+                    <a:blip r:embed="rId35"/>
+                    <a:stretch>
+                      <a:fillRect/>
+                    </a:stretch>
+                  </pic:blipFill>
+                  <pic:spPr>
+                    <a:xfrm>
+                      <a:off x="0" y="0"/>
+                      <a:ext cx="5273675" cy="3383280"/>
+                    </a:xfrm>
+                    <a:prstGeom prst="rect">
+                      <a:avLst/>
+                    </a:prstGeom>
+                  </pic:spPr>
+                </pic:pic>
+              </a:graphicData>
+            </a:graphic>
+          </wp:inline>
+        </w:drawing>
+      </w:r>
+    </w:p>
+    <w:p>
+      <w:pPr>
+        <w:rPr>
+          <w:rFonts w:hint="default"/>
+          <w:sz w:val="24"/>
+          <w:szCs w:val="24"/>
+          <w:lang w:val="en-US"/>
+        </w:rPr>
+      </w:pPr>
+    </w:p>
+    <w:p>
+      <w:pPr>
+        <w:rPr>
+          <w:rFonts w:hint="default"/>
+          <w:sz w:val="24"/>
+          <w:szCs w:val="24"/>
+          <w:lang w:val="en-US"/>
+        </w:rPr>
+      </w:pPr>
+      <w:r>
+        <w:rPr>
+          <w:rFonts w:hint="default"/>
+          <w:sz w:val="24"/>
+          <w:szCs w:val="24"/>
+          <w:lang w:val="en-US"/>
+        </w:rPr>
+        <w:t xml:space="preserve">In the </w:t>
+      </w:r>
+      <w:r>
+        <w:rPr>
+          <w:rFonts w:hint="default"/>
+          <w:b/>
+          <w:bCs/>
+          <w:i/>
+          <w:iCs/>
+          <w:sz w:val="24"/>
+          <w:szCs w:val="24"/>
+          <w:lang w:val="en-US"/>
+        </w:rPr>
+        <w:t xml:space="preserve">Python functions variable will be acting as local scope </w:t>
+      </w:r>
+      <w:r>
+        <w:rPr>
+          <w:rFonts w:hint="default"/>
+          <w:sz w:val="24"/>
+          <w:szCs w:val="24"/>
+          <w:lang w:val="en-US"/>
+        </w:rPr>
+        <w:t xml:space="preserve">nested function inside the </w:t>
+      </w:r>
+      <w:r>
+        <w:rPr>
+          <w:rFonts w:hint="default"/>
+          <w:b/>
+          <w:bCs/>
+          <w:i/>
+          <w:iCs/>
+          <w:sz w:val="24"/>
+          <w:szCs w:val="24"/>
+          <w:lang w:val="en-US"/>
+        </w:rPr>
+        <w:t>variable can replace this local scope by overriding the variable</w:t>
+      </w:r>
+      <w:r>
+        <w:rPr>
+          <w:rFonts w:hint="default"/>
+          <w:sz w:val="24"/>
+          <w:szCs w:val="24"/>
+          <w:lang w:val="en-US"/>
+        </w:rPr>
+        <w:t xml:space="preserve"> by mentioning </w:t>
+      </w:r>
+    </w:p>
+    <w:p>
+      <w:pPr>
+        <w:rPr>
+          <w:rFonts w:hint="default"/>
+          <w:sz w:val="24"/>
+          <w:szCs w:val="24"/>
+          <w:lang w:val="en-US"/>
+        </w:rPr>
+      </w:pPr>
+      <w:r>
+        <w:rPr>
+          <w:rFonts w:hint="default"/>
+          <w:sz w:val="24"/>
+          <w:szCs w:val="24"/>
+          <w:lang w:val="en-US"/>
+        </w:rPr>
+        <w:drawing>
+          <wp:inline distT="0" distB="0" distL="114300" distR="114300">
+            <wp:extent cx="5269865" cy="3488690"/>
+            <wp:effectExtent l="0" t="0" r="3175" b="1270"/>
+            <wp:docPr id="33" name="Picture 33" descr="local-python"/>
+            <wp:cNvGraphicFramePr>
+              <a:graphicFrameLocks xmlns:a="http://schemas.openxmlformats.org/drawingml/2006/main" noChangeAspect="1"/>
+            </wp:cNvGraphicFramePr>
+            <a:graphic xmlns:a="http://schemas.openxmlformats.org/drawingml/2006/main">
+              <a:graphicData uri="http://schemas.openxmlformats.org/drawingml/2006/picture">
+                <pic:pic xmlns:pic="http://schemas.openxmlformats.org/drawingml/2006/picture">
+                  <pic:nvPicPr>
+                    <pic:cNvPr id="33" name="Picture 33" descr="local-python"/>
+                    <pic:cNvPicPr>
+                      <a:picLocks noChangeAspect="1"/>
+                    </pic:cNvPicPr>
+                  </pic:nvPicPr>
+                  <pic:blipFill>
+                    <a:blip r:embed="rId36"/>
+                    <a:stretch>
+                      <a:fillRect/>
+                    </a:stretch>
+                  </pic:blipFill>
+                  <pic:spPr>
+                    <a:xfrm>
+                      <a:off x="0" y="0"/>
+                      <a:ext cx="5269865" cy="3488690"/>
+                    </a:xfrm>
+                    <a:prstGeom prst="rect">
+                      <a:avLst/>
+                    </a:prstGeom>
+                  </pic:spPr>
+                </pic:pic>
+              </a:graphicData>
+            </a:graphic>
+          </wp:inline>
+        </w:drawing>
+      </w:r>
+      <w:r>
+        <w:rPr>
+          <w:rFonts w:hint="default"/>
+          <w:sz w:val="24"/>
+          <w:szCs w:val="24"/>
+          <w:lang w:val="en-US"/>
+        </w:rPr>
+        <w:t>.</w:t>
+      </w:r>
+    </w:p>
+    <w:p>
+      <w:pPr>
+        <w:rPr>
+          <w:rFonts w:hint="default"/>
+          <w:sz w:val="24"/>
+          <w:szCs w:val="24"/>
+          <w:lang w:val="en-US"/>
+        </w:rPr>
+      </w:pPr>
+    </w:p>
+    <w:p>
+      <w:pPr>
+        <w:rPr>
+          <w:rFonts w:hint="default"/>
+          <w:b/>
+          <w:bCs/>
+          <w:i/>
+          <w:iCs/>
+          <w:sz w:val="28"/>
+          <w:szCs w:val="28"/>
+          <w:highlight w:val="yellow"/>
+          <w:lang w:val="en-US"/>
+        </w:rPr>
+      </w:pPr>
+      <w:r>
+        <w:rPr>
+          <w:rFonts w:hint="default"/>
+          <w:b/>
+          <w:bCs/>
+          <w:i/>
+          <w:iCs/>
+          <w:sz w:val="28"/>
+          <w:szCs w:val="28"/>
+          <w:highlight w:val="yellow"/>
+          <w:lang w:val="en-US"/>
+        </w:rPr>
+        <w:t>List Operation methods:</w:t>
+      </w:r>
+    </w:p>
+    <w:p>
+      <w:pPr>
+        <w:rPr>
+          <w:rFonts w:hint="default"/>
+          <w:sz w:val="24"/>
+          <w:szCs w:val="24"/>
+          <w:lang w:val="en-US"/>
+        </w:rPr>
+      </w:pPr>
+    </w:p>
+    <w:p>
+      <w:pPr>
+        <w:rPr>
+          <w:rFonts w:hint="default"/>
+          <w:sz w:val="24"/>
+          <w:szCs w:val="24"/>
+          <w:lang w:val="en-US"/>
+        </w:rPr>
+      </w:pPr>
+      <w:r>
+        <w:rPr>
+          <w:rFonts w:hint="default"/>
+          <w:sz w:val="24"/>
+          <w:szCs w:val="24"/>
+          <w:lang w:val="en-US"/>
+        </w:rPr>
+        <w:drawing>
+          <wp:inline distT="0" distB="0" distL="114300" distR="114300">
+            <wp:extent cx="5269230" cy="3634105"/>
+            <wp:effectExtent l="0" t="0" r="3810" b="8255"/>
+            <wp:docPr id="34" name="Picture 34" descr="slicing"/>
+            <wp:cNvGraphicFramePr>
+              <a:graphicFrameLocks xmlns:a="http://schemas.openxmlformats.org/drawingml/2006/main" noChangeAspect="1"/>
+            </wp:cNvGraphicFramePr>
+            <a:graphic xmlns:a="http://schemas.openxmlformats.org/drawingml/2006/main">
+              <a:graphicData uri="http://schemas.openxmlformats.org/drawingml/2006/picture">
+                <pic:pic xmlns:pic="http://schemas.openxmlformats.org/drawingml/2006/picture">
+                  <pic:nvPicPr>
+                    <pic:cNvPr id="34" name="Picture 34" descr="slicing"/>
+                    <pic:cNvPicPr>
+                      <a:picLocks noChangeAspect="1"/>
+                    </pic:cNvPicPr>
+                  </pic:nvPicPr>
+                  <pic:blipFill>
+                    <a:blip r:embed="rId37"/>
+                    <a:stretch>
+                      <a:fillRect/>
+                    </a:stretch>
+                  </pic:blipFill>
+                  <pic:spPr>
+                    <a:xfrm>
+                      <a:off x="0" y="0"/>
+                      <a:ext cx="5269230" cy="3634105"/>
+                    </a:xfrm>
+                    <a:prstGeom prst="rect">
+                      <a:avLst/>
+                    </a:prstGeom>
+                  </pic:spPr>
+                </pic:pic>
+              </a:graphicData>
+            </a:graphic>
+          </wp:inline>
+        </w:drawing>
+      </w:r>
+    </w:p>
+    <w:p>
+      <w:pPr>
+        <w:rPr>
+          <w:rFonts w:hint="default"/>
+          <w:sz w:val="24"/>
+          <w:szCs w:val="24"/>
+          <w:lang w:val="en-US"/>
+        </w:rPr>
+      </w:pPr>
       <w:bookmarkStart w:id="0" w:name="_GoBack"/>
       <w:bookmarkEnd w:id="0"/>
     </w:p>
@@ -6112,170 +8304,144 @@
       <w:pPr>
         <w:rPr>
           <w:rFonts w:hint="default"/>
-          <w:b w:val="0"/>
-          <w:bCs w:val="0"/>
-          <w:i w:val="0"/>
-          <w:iCs w:val="0"/>
-          <w:sz w:val="28"/>
-          <w:szCs w:val="28"/>
-          <w:highlight w:val="none"/>
-          <w:lang w:val="en-US"/>
-        </w:rPr>
-      </w:pPr>
-    </w:p>
-    <w:p>
-      <w:pPr>
-        <w:rPr>
-          <w:rFonts w:hint="default"/>
-          <w:b w:val="0"/>
-          <w:bCs w:val="0"/>
-          <w:i w:val="0"/>
-          <w:iCs w:val="0"/>
-          <w:sz w:val="28"/>
-          <w:szCs w:val="28"/>
-          <w:highlight w:val="none"/>
-          <w:lang w:val="en-US"/>
-        </w:rPr>
-      </w:pPr>
-    </w:p>
-    <w:p>
-      <w:pPr>
-        <w:rPr>
-          <w:rFonts w:hint="default"/>
-          <w:b w:val="0"/>
-          <w:bCs w:val="0"/>
-          <w:i w:val="0"/>
-          <w:iCs w:val="0"/>
-          <w:sz w:val="28"/>
-          <w:szCs w:val="28"/>
-          <w:highlight w:val="none"/>
-          <w:lang w:val="en-US"/>
-        </w:rPr>
-      </w:pPr>
-    </w:p>
-    <w:p>
-      <w:pPr>
-        <w:rPr>
-          <w:rFonts w:hint="default"/>
-          <w:b w:val="0"/>
-          <w:bCs w:val="0"/>
-          <w:i w:val="0"/>
-          <w:iCs w:val="0"/>
-          <w:sz w:val="28"/>
-          <w:szCs w:val="28"/>
-          <w:highlight w:val="none"/>
-          <w:lang w:val="en-US"/>
-        </w:rPr>
-      </w:pPr>
-    </w:p>
-    <w:p>
-      <w:pPr>
-        <w:ind w:firstLine="1687" w:firstLineChars="600"/>
-        <w:rPr>
-          <w:rFonts w:hint="default"/>
-          <w:b/>
-          <w:bCs/>
-          <w:i/>
-          <w:iCs/>
-          <w:sz w:val="28"/>
-          <w:szCs w:val="28"/>
-          <w:highlight w:val="yellow"/>
-          <w:lang w:val="en-US"/>
-        </w:rPr>
-      </w:pPr>
-    </w:p>
-    <w:p>
-      <w:pPr>
-        <w:ind w:firstLine="1687" w:firstLineChars="600"/>
-        <w:rPr>
-          <w:rFonts w:hint="default"/>
-          <w:b/>
-          <w:bCs/>
-          <w:i/>
-          <w:iCs/>
-          <w:sz w:val="28"/>
-          <w:szCs w:val="28"/>
-          <w:highlight w:val="yellow"/>
-          <w:lang w:val="en-US"/>
-        </w:rPr>
-      </w:pPr>
-    </w:p>
-    <w:p>
-      <w:pPr>
-        <w:ind w:firstLine="1680" w:firstLineChars="600"/>
-        <w:rPr>
-          <w:rFonts w:hint="default"/>
-          <w:b w:val="0"/>
-          <w:bCs w:val="0"/>
-          <w:i w:val="0"/>
-          <w:iCs w:val="0"/>
-          <w:sz w:val="28"/>
-          <w:szCs w:val="28"/>
-          <w:highlight w:val="none"/>
-          <w:lang w:val="en-US"/>
-        </w:rPr>
-      </w:pPr>
-    </w:p>
-    <w:p>
-      <w:pPr>
-        <w:ind w:firstLine="1680" w:firstLineChars="600"/>
-        <w:rPr>
-          <w:rFonts w:hint="default"/>
-          <w:b w:val="0"/>
-          <w:bCs w:val="0"/>
-          <w:i w:val="0"/>
-          <w:iCs w:val="0"/>
-          <w:sz w:val="28"/>
-          <w:szCs w:val="28"/>
-          <w:highlight w:val="none"/>
-          <w:lang w:val="en-US"/>
-        </w:rPr>
-      </w:pPr>
-    </w:p>
-    <w:p>
-      <w:pPr>
-        <w:ind w:firstLine="1687" w:firstLineChars="600"/>
-        <w:rPr>
-          <w:rFonts w:hint="default"/>
-          <w:b/>
-          <w:bCs/>
-          <w:i/>
-          <w:iCs/>
-          <w:sz w:val="28"/>
-          <w:szCs w:val="28"/>
-          <w:highlight w:val="yellow"/>
-          <w:lang w:val="en-US"/>
-        </w:rPr>
-      </w:pPr>
-    </w:p>
-    <w:p>
-      <w:pPr>
-        <w:ind w:firstLine="1687" w:firstLineChars="600"/>
-        <w:rPr>
-          <w:rFonts w:hint="default"/>
-          <w:b/>
-          <w:bCs/>
-          <w:i/>
-          <w:iCs/>
-          <w:sz w:val="28"/>
-          <w:szCs w:val="28"/>
-          <w:highlight w:val="yellow"/>
-          <w:lang w:val="en-US"/>
-        </w:rPr>
-      </w:pPr>
-    </w:p>
-    <w:p>
-      <w:pPr>
-        <w:ind w:firstLine="1687" w:firstLineChars="600"/>
-        <w:rPr>
-          <w:rFonts w:hint="default"/>
-          <w:b/>
-          <w:bCs/>
-          <w:i/>
-          <w:iCs/>
-          <w:sz w:val="28"/>
-          <w:szCs w:val="28"/>
-          <w:highlight w:val="yellow"/>
+          <w:sz w:val="24"/>
+          <w:szCs w:val="24"/>
+          <w:lang w:val="en-US"/>
+        </w:rPr>
+      </w:pPr>
+    </w:p>
+    <w:p>
+      <w:pPr>
+        <w:rPr>
+          <w:rFonts w:hint="default"/>
+          <w:sz w:val="24"/>
+          <w:szCs w:val="24"/>
+          <w:lang w:val="en-US"/>
+        </w:rPr>
+      </w:pPr>
+    </w:p>
+    <w:p>
+      <w:pPr>
+        <w:rPr>
+          <w:rFonts w:hint="default"/>
+          <w:sz w:val="24"/>
+          <w:szCs w:val="24"/>
+          <w:lang w:val="en-US"/>
+        </w:rPr>
+      </w:pPr>
+      <w:r>
+        <w:rPr>
+          <w:rFonts w:hint="default"/>
+          <w:b/>
+          <w:bCs/>
+          <w:i/>
+          <w:iCs/>
+          <w:sz w:val="24"/>
+          <w:szCs w:val="24"/>
+          <w:lang w:val="en-US"/>
+        </w:rPr>
+        <w:t xml:space="preserve"># remember </w:t>
+      </w:r>
+      <w:r>
+        <w:rPr>
+          <w:rFonts w:hint="default"/>
+          <w:sz w:val="24"/>
+          <w:szCs w:val="24"/>
+          <w:lang w:val="en-US"/>
+        </w:rPr>
+        <w:t>when ever you</w:t>
+      </w:r>
+      <w:r>
+        <w:rPr>
+          <w:rFonts w:hint="default"/>
+          <w:b/>
+          <w:bCs/>
+          <w:i/>
+          <w:iCs/>
+          <w:sz w:val="24"/>
+          <w:szCs w:val="24"/>
+          <w:lang w:val="en-US"/>
+        </w:rPr>
+        <w:t xml:space="preserve"> do a modify the list in a loop </w:t>
+      </w:r>
+      <w:r>
+        <w:rPr>
+          <w:rFonts w:hint="default"/>
+          <w:sz w:val="24"/>
+          <w:szCs w:val="24"/>
+          <w:lang w:val="en-US"/>
+        </w:rPr>
+        <w:t xml:space="preserve">store the </w:t>
+      </w:r>
+      <w:r>
+        <w:rPr>
+          <w:rFonts w:hint="default"/>
+          <w:b/>
+          <w:bCs/>
+          <w:i/>
+          <w:iCs/>
+          <w:sz w:val="24"/>
+          <w:szCs w:val="24"/>
+          <w:lang w:val="en-US"/>
+        </w:rPr>
+        <w:t>updated result in the another new list</w:t>
+      </w:r>
+      <w:r>
+        <w:rPr>
+          <w:rFonts w:hint="default"/>
+          <w:sz w:val="24"/>
+          <w:szCs w:val="24"/>
+          <w:lang w:val="en-US"/>
+        </w:rPr>
+        <w:t>.</w:t>
+      </w:r>
+    </w:p>
+    <w:p>
+      <w:pPr>
+        <w:rPr>
+          <w:rFonts w:hint="default"/>
+          <w:sz w:val="24"/>
+          <w:szCs w:val="24"/>
+          <w:lang w:val="en-US"/>
+        </w:rPr>
+      </w:pPr>
+    </w:p>
+    <w:p>
+      <w:pPr>
+        <w:rPr>
+          <w:rFonts w:hint="default"/>
+          <w:sz w:val="24"/>
+          <w:szCs w:val="24"/>
+          <w:lang w:val="en-US"/>
+        </w:rPr>
+      </w:pPr>
+    </w:p>
+    <w:p>
+      <w:pPr>
+        <w:rPr>
+          <w:rFonts w:hint="default"/>
+          <w:sz w:val="24"/>
+          <w:szCs w:val="24"/>
+          <w:lang w:val="en-US"/>
+        </w:rPr>
+      </w:pPr>
+    </w:p>
+    <w:p>
+      <w:pPr>
+        <w:rPr>
+          <w:rFonts w:hint="default"/>
+          <w:sz w:val="24"/>
+          <w:szCs w:val="24"/>
+          <w:lang w:val="en-US"/>
+        </w:rPr>
+      </w:pPr>
+    </w:p>
+    <w:p>
+      <w:pPr>
+        <w:rPr>
+          <w:rFonts w:hint="default"/>
+          <w:sz w:val="24"/>
+          <w:szCs w:val="24"/>
           <w:lang w:val="en-US"/>
         </w:rPr>
       </w:pPr>
@@ -6514,7 +8680,7 @@
   <w:docDefaults>
     <w:rPrDefault>
       <w:rPr>
-        <w:rFonts w:asciiTheme="minorHAnsi" w:hAnsiTheme="minorHAnsi" w:eastAsiaTheme="minorEastAsia" w:cstheme="minorBidi"/>
+        <w:rFonts w:ascii="Times New Roman" w:hAnsi="Times New Roman" w:eastAsia="SimSun" w:cs="Times New Roman"/>
       </w:rPr>
     </w:rPrDefault>
     <w:pPrDefault/>
@@ -6585,7 +8751,7 @@
     <w:lsdException w:qFormat="1" w:unhideWhenUsed="0" w:uiPriority="0" w:semiHidden="0" w:name="Title"/>
     <w:lsdException w:unhideWhenUsed="0" w:uiPriority="0" w:semiHidden="0" w:name="Closing"/>
     <w:lsdException w:unhideWhenUsed="0" w:uiPriority="0" w:semiHidden="0" w:name="Signature"/>
-    <w:lsdException w:unhideWhenUsed="0" w:uiPriority="0" w:name="Default Paragraph Font"/>
+    <w:lsdException w:qFormat="1" w:unhideWhenUsed="0" w:uiPriority="0" w:name="Default Paragraph Font"/>
     <w:lsdException w:unhideWhenUsed="0" w:uiPriority="0" w:semiHidden="0" w:name="Body Text"/>
     <w:lsdException w:unhideWhenUsed="0" w:uiPriority="0" w:semiHidden="0" w:name="Body Text Indent"/>
     <w:lsdException w:unhideWhenUsed="0" w:uiPriority="0" w:semiHidden="0" w:name="List Continue"/>
@@ -6623,7 +8789,7 @@
     <w:lsdException w:unhideWhenUsed="0" w:uiPriority="0" w:semiHidden="0" w:name="HTML Sample"/>
     <w:lsdException w:unhideWhenUsed="0" w:uiPriority="0" w:semiHidden="0" w:name="HTML Typewriter"/>
     <w:lsdException w:unhideWhenUsed="0" w:uiPriority="0" w:semiHidden="0" w:name="HTML Variable"/>
-    <w:lsdException w:unhideWhenUsed="0" w:uiPriority="0" w:name="Normal Table"/>
+    <w:lsdException w:qFormat="1" w:unhideWhenUsed="0" w:uiPriority="0" w:name="Normal Table"/>
     <w:lsdException w:unhideWhenUsed="0" w:uiPriority="0" w:semiHidden="0" w:name="annotation subject"/>
     <w:lsdException w:unhideWhenUsed="0" w:uiPriority="0" w:semiHidden="0" w:name="Table Simple 1"/>
     <w:lsdException w:unhideWhenUsed="0" w:uiPriority="0" w:semiHidden="0" w:name="Table Simple 2"/>
@@ -6781,11 +8947,13 @@
   <w:style w:type="character" w:default="1" w:styleId="2">
     <w:name w:val="Default Paragraph Font"/>
     <w:semiHidden/>
+    <w:qFormat/>
     <w:uiPriority w:val="0"/>
   </w:style>
   <w:style w:type="table" w:default="1" w:styleId="3">
     <w:name w:val="Normal Table"/>
     <w:semiHidden/>
+    <w:qFormat/>
     <w:uiPriority w:val="0"/>
     <w:tblPr>
       <w:tblCellMar>

</xml_diff>